<commit_message>
Update with city visualization.
</commit_message>
<xml_diff>
--- a/course_report/final_exp.docx
+++ b/course_report/final_exp.docx
@@ -2977,7 +2977,7 @@
         <w:pStyle w:val="a"/>
         <w:numPr>
           <w:ilvl w:val="0"/>
-          <w:numId w:val="38"/>
+          <w:numId w:val="7"/>
         </w:numPr>
         <w:rPr>
           <w:rFonts w:eastAsia="仿宋"/>
@@ -3031,7 +3031,7 @@
         <w:pStyle w:val="a"/>
         <w:numPr>
           <w:ilvl w:val="0"/>
-          <w:numId w:val="38"/>
+          <w:numId w:val="7"/>
         </w:numPr>
         <w:rPr>
           <w:rFonts w:eastAsia="仿宋"/>
@@ -3077,7 +3077,7 @@
         <w:pStyle w:val="a"/>
         <w:numPr>
           <w:ilvl w:val="0"/>
-          <w:numId w:val="38"/>
+          <w:numId w:val="7"/>
         </w:numPr>
         <w:rPr>
           <w:rFonts w:eastAsia="仿宋"/>
@@ -3123,7 +3123,7 @@
         <w:pStyle w:val="a"/>
         <w:numPr>
           <w:ilvl w:val="0"/>
-          <w:numId w:val="38"/>
+          <w:numId w:val="7"/>
         </w:numPr>
         <w:rPr>
           <w:rFonts w:eastAsia="仿宋"/>
@@ -3177,7 +3177,7 @@
         <w:pStyle w:val="a"/>
         <w:numPr>
           <w:ilvl w:val="0"/>
-          <w:numId w:val="41"/>
+          <w:numId w:val="8"/>
         </w:numPr>
         <w:rPr>
           <w:rFonts w:eastAsia="仿宋"/>
@@ -3231,7 +3231,7 @@
         <w:pStyle w:val="a"/>
         <w:numPr>
           <w:ilvl w:val="0"/>
-          <w:numId w:val="41"/>
+          <w:numId w:val="8"/>
         </w:numPr>
         <w:rPr>
           <w:rFonts w:eastAsia="仿宋"/>
@@ -3253,7 +3253,7 @@
         <w:pStyle w:val="a"/>
         <w:numPr>
           <w:ilvl w:val="0"/>
-          <w:numId w:val="41"/>
+          <w:numId w:val="8"/>
         </w:numPr>
         <w:rPr>
           <w:rFonts w:eastAsia="仿宋"/>
@@ -3442,7 +3442,7 @@
         <w:pStyle w:val="a"/>
         <w:numPr>
           <w:ilvl w:val="0"/>
-          <w:numId w:val="43"/>
+          <w:numId w:val="9"/>
         </w:numPr>
         <w:rPr>
           <w:rFonts w:eastAsia="仿宋"/>
@@ -3504,7 +3504,7 @@
         <w:pStyle w:val="a"/>
         <w:numPr>
           <w:ilvl w:val="0"/>
-          <w:numId w:val="43"/>
+          <w:numId w:val="9"/>
         </w:numPr>
         <w:rPr>
           <w:rFonts w:eastAsia="仿宋"/>
@@ -3989,7 +3989,7 @@
         <w:pStyle w:val="a"/>
         <w:numPr>
           <w:ilvl w:val="0"/>
-          <w:numId w:val="45"/>
+          <w:numId w:val="10"/>
         </w:numPr>
         <w:rPr>
           <w:rFonts w:eastAsia="仿宋"/>
@@ -4011,7 +4011,7 @@
         <w:pStyle w:val="a"/>
         <w:numPr>
           <w:ilvl w:val="0"/>
-          <w:numId w:val="45"/>
+          <w:numId w:val="10"/>
         </w:numPr>
         <w:rPr>
           <w:rFonts w:eastAsia="仿宋"/>
@@ -4081,7 +4081,7 @@
         <w:pStyle w:val="a"/>
         <w:numPr>
           <w:ilvl w:val="0"/>
-          <w:numId w:val="45"/>
+          <w:numId w:val="10"/>
         </w:numPr>
         <w:rPr>
           <w:rFonts w:eastAsia="仿宋"/>
@@ -4103,7 +4103,7 @@
         <w:pStyle w:val="a"/>
         <w:numPr>
           <w:ilvl w:val="0"/>
-          <w:numId w:val="45"/>
+          <w:numId w:val="10"/>
         </w:numPr>
         <w:rPr>
           <w:rFonts w:eastAsia="仿宋"/>
@@ -4141,7 +4141,7 @@
         <w:pStyle w:val="a"/>
         <w:numPr>
           <w:ilvl w:val="0"/>
-          <w:numId w:val="45"/>
+          <w:numId w:val="10"/>
         </w:numPr>
         <w:rPr>
           <w:rFonts w:eastAsia="仿宋"/>
@@ -4272,10 +4272,10 @@
         <w:pStyle w:val="a"/>
         <w:numPr>
           <w:ilvl w:val="0"/>
-          <w:numId w:val="47"/>
+          <w:numId w:val="11"/>
         </w:numPr>
         <w:rPr>
-          <w:rFonts w:eastAsia="仿宋" w:hint="eastAsia"/>
+          <w:rFonts w:eastAsia="仿宋"/>
           <w:sz w:val="28"/>
           <w:szCs w:val="28"/>
         </w:rPr>
@@ -4301,9 +4301,6 @@
       <w:pPr>
         <w:pStyle w:val="12"/>
         <w:ind w:firstLine="560"/>
-        <w:rPr>
-          <w:rFonts w:hint="eastAsia"/>
-        </w:rPr>
       </w:pPr>
       <w:r>
         <w:rPr>
@@ -4386,7 +4383,7 @@
           <w:noProof/>
         </w:rPr>
         <w:drawing>
-          <wp:inline distT="0" distB="0" distL="0" distR="0" wp14:anchorId="36FFEE4E" wp14:editId="3570DDF6">
+          <wp:inline distT="0" distB="0" distL="0" distR="0" wp14:anchorId="36FFEE4E" wp14:editId="6733153B">
             <wp:extent cx="3501291" cy="2160000"/>
             <wp:effectExtent l="0" t="0" r="4445" b="0"/>
             <wp:docPr id="25858923" name="图片 2" descr="文本&#10;&#10;描述已自动生成"/>
@@ -4435,26 +4432,34 @@
         <w:ind w:firstLineChars="0" w:firstLine="0"/>
         <w:jc w:val="center"/>
         <w:rPr>
+          <w:rFonts w:ascii="黑体" w:eastAsia="黑体" w:hAnsi="黑体"/>
+          <w:sz w:val="24"/>
+          <w:szCs w:val="24"/>
+        </w:rPr>
+      </w:pPr>
+      <w:r>
+        <w:rPr>
           <w:rFonts w:ascii="黑体" w:eastAsia="黑体" w:hAnsi="黑体" w:hint="eastAsia"/>
           <w:sz w:val="24"/>
           <w:szCs w:val="24"/>
         </w:rPr>
-      </w:pPr>
+        <w:t>图3</w:t>
+      </w:r>
+      <w:r>
+        <w:rPr>
+          <w:rFonts w:ascii="黑体" w:eastAsia="黑体" w:hAnsi="黑体"/>
+          <w:sz w:val="24"/>
+          <w:szCs w:val="24"/>
+        </w:rPr>
+        <w:t xml:space="preserve"> </w:t>
+      </w:r>
       <w:r>
         <w:rPr>
           <w:rFonts w:ascii="黑体" w:eastAsia="黑体" w:hAnsi="黑体" w:hint="eastAsia"/>
           <w:sz w:val="24"/>
           <w:szCs w:val="24"/>
         </w:rPr>
-        <w:t>图3</w:t>
-      </w:r>
-      <w:r>
-        <w:rPr>
-          <w:rFonts w:ascii="黑体" w:eastAsia="黑体" w:hAnsi="黑体"/>
-          <w:sz w:val="24"/>
-          <w:szCs w:val="24"/>
-        </w:rPr>
-        <w:t xml:space="preserve"> </w:t>
+        <w:t>KNN算法sklearn</w:t>
       </w:r>
       <w:r>
         <w:rPr>
@@ -4462,7 +4467,7 @@
           <w:sz w:val="24"/>
           <w:szCs w:val="24"/>
         </w:rPr>
-        <w:t>KNN算法sklearn</w:t>
+        <w:t>实现</w:t>
       </w:r>
       <w:r>
         <w:rPr>
@@ -4470,14 +4475,6 @@
           <w:sz w:val="24"/>
           <w:szCs w:val="24"/>
         </w:rPr>
-        <w:t>实现</w:t>
-      </w:r>
-      <w:r>
-        <w:rPr>
-          <w:rFonts w:ascii="黑体" w:eastAsia="黑体" w:hAnsi="黑体" w:hint="eastAsia"/>
-          <w:sz w:val="24"/>
-          <w:szCs w:val="24"/>
-        </w:rPr>
         <w:t>代码图</w:t>
       </w:r>
     </w:p>
@@ -4485,9 +4482,6 @@
       <w:pPr>
         <w:pStyle w:val="12"/>
         <w:ind w:firstLine="560"/>
-        <w:rPr>
-          <w:rFonts w:hint="eastAsia"/>
-        </w:rPr>
       </w:pPr>
       <w:r>
         <w:rPr>
@@ -4556,7 +4550,7 @@
           <w:noProof/>
         </w:rPr>
         <w:drawing>
-          <wp:inline distT="0" distB="0" distL="0" distR="0" wp14:anchorId="599908FC" wp14:editId="1452B72D">
+          <wp:inline distT="0" distB="0" distL="0" distR="0" wp14:anchorId="599908FC" wp14:editId="51ECDC4B">
             <wp:extent cx="4320000" cy="2592096"/>
             <wp:effectExtent l="0" t="0" r="0" b="0"/>
             <wp:docPr id="109672882" name="图片 3"/>
@@ -4605,34 +4599,42 @@
         <w:ind w:firstLineChars="0" w:firstLine="0"/>
         <w:jc w:val="center"/>
         <w:rPr>
+          <w:rFonts w:ascii="黑体" w:eastAsia="黑体" w:hAnsi="黑体"/>
+          <w:sz w:val="24"/>
+          <w:szCs w:val="24"/>
+        </w:rPr>
+      </w:pPr>
+      <w:r>
+        <w:rPr>
           <w:rFonts w:ascii="黑体" w:eastAsia="黑体" w:hAnsi="黑体" w:hint="eastAsia"/>
           <w:sz w:val="24"/>
           <w:szCs w:val="24"/>
         </w:rPr>
-      </w:pPr>
+        <w:t>图</w:t>
+      </w:r>
+      <w:r>
+        <w:rPr>
+          <w:rFonts w:ascii="黑体" w:eastAsia="黑体" w:hAnsi="黑体"/>
+          <w:sz w:val="24"/>
+          <w:szCs w:val="24"/>
+        </w:rPr>
+        <w:t>4</w:t>
+      </w:r>
+      <w:r>
+        <w:rPr>
+          <w:rFonts w:ascii="黑体" w:eastAsia="黑体" w:hAnsi="黑体"/>
+          <w:sz w:val="24"/>
+          <w:szCs w:val="24"/>
+        </w:rPr>
+        <w:t xml:space="preserve"> </w:t>
+      </w:r>
       <w:r>
         <w:rPr>
           <w:rFonts w:ascii="黑体" w:eastAsia="黑体" w:hAnsi="黑体" w:hint="eastAsia"/>
           <w:sz w:val="24"/>
           <w:szCs w:val="24"/>
         </w:rPr>
-        <w:t>图</w:t>
-      </w:r>
-      <w:r>
-        <w:rPr>
-          <w:rFonts w:ascii="黑体" w:eastAsia="黑体" w:hAnsi="黑体"/>
-          <w:sz w:val="24"/>
-          <w:szCs w:val="24"/>
-        </w:rPr>
-        <w:t>4</w:t>
-      </w:r>
-      <w:r>
-        <w:rPr>
-          <w:rFonts w:ascii="黑体" w:eastAsia="黑体" w:hAnsi="黑体"/>
-          <w:sz w:val="24"/>
-          <w:szCs w:val="24"/>
-        </w:rPr>
-        <w:t xml:space="preserve"> </w:t>
+        <w:t>KNN算法sklearn</w:t>
       </w:r>
       <w:r>
         <w:rPr>
@@ -4640,7 +4642,7 @@
           <w:sz w:val="24"/>
           <w:szCs w:val="24"/>
         </w:rPr>
-        <w:t>KNN算法sklearn</w:t>
+        <w:t>实现结果</w:t>
       </w:r>
       <w:r>
         <w:rPr>
@@ -4648,14 +4650,6 @@
           <w:sz w:val="24"/>
           <w:szCs w:val="24"/>
         </w:rPr>
-        <w:t>实现结果</w:t>
-      </w:r>
-      <w:r>
-        <w:rPr>
-          <w:rFonts w:ascii="黑体" w:eastAsia="黑体" w:hAnsi="黑体" w:hint="eastAsia"/>
-          <w:sz w:val="24"/>
-          <w:szCs w:val="24"/>
-        </w:rPr>
         <w:t>图</w:t>
       </w:r>
     </w:p>
@@ -4664,10 +4658,10 @@
         <w:pStyle w:val="a"/>
         <w:numPr>
           <w:ilvl w:val="0"/>
-          <w:numId w:val="47"/>
+          <w:numId w:val="11"/>
         </w:numPr>
         <w:rPr>
-          <w:rFonts w:eastAsia="仿宋" w:hint="eastAsia"/>
+          <w:rFonts w:eastAsia="仿宋"/>
           <w:sz w:val="28"/>
           <w:szCs w:val="28"/>
         </w:rPr>
@@ -4685,9 +4679,6 @@
       <w:pPr>
         <w:pStyle w:val="12"/>
         <w:ind w:firstLine="560"/>
-        <w:rPr>
-          <w:rFonts w:hint="eastAsia"/>
-        </w:rPr>
       </w:pPr>
       <w:r>
         <w:rPr>
@@ -4804,9 +4795,9 @@
           <w:noProof/>
         </w:rPr>
         <w:drawing>
-          <wp:inline distT="0" distB="0" distL="0" distR="0" wp14:anchorId="2CAA5DDF" wp14:editId="2BB83595">
-            <wp:extent cx="4570408" cy="3600000"/>
-            <wp:effectExtent l="0" t="0" r="1905" b="0"/>
+          <wp:inline distT="0" distB="0" distL="0" distR="0" wp14:anchorId="2CAA5DDF" wp14:editId="6B518250">
+            <wp:extent cx="4680000" cy="3686323"/>
+            <wp:effectExtent l="0" t="0" r="0" b="0"/>
             <wp:docPr id="495452911" name="图片 5" descr="图形用户界面, 文本, 应用程序&#10;&#10;描述已自动生成"/>
             <wp:cNvGraphicFramePr>
               <a:graphicFrameLocks xmlns:a="http://schemas.openxmlformats.org/drawingml/2006/main" noChangeAspect="1"/>
@@ -4833,7 +4824,7 @@
                   <pic:spPr>
                     <a:xfrm>
                       <a:off x="0" y="0"/>
-                      <a:ext cx="4570408" cy="3600000"/>
+                      <a:ext cx="4680000" cy="3686323"/>
                     </a:xfrm>
                     <a:prstGeom prst="rect">
                       <a:avLst/>
@@ -4965,9 +4956,6 @@
       <w:pPr>
         <w:pStyle w:val="12"/>
         <w:ind w:firstLine="560"/>
-        <w:rPr>
-          <w:rFonts w:hint="eastAsia"/>
-        </w:rPr>
       </w:pPr>
       <w:r>
         <w:rPr>
@@ -5033,7 +5021,7 @@
           <w:noProof/>
         </w:rPr>
         <w:drawing>
-          <wp:inline distT="0" distB="0" distL="0" distR="0" wp14:anchorId="3CE37D93" wp14:editId="27F54930">
+          <wp:inline distT="0" distB="0" distL="0" distR="0" wp14:anchorId="3CE37D93" wp14:editId="439FEF16">
             <wp:extent cx="4320000" cy="2592096"/>
             <wp:effectExtent l="0" t="0" r="0" b="0"/>
             <wp:docPr id="1484291788" name="图片 6" descr="图表, 折线图&#10;&#10;描述已自动生成"/>
@@ -5082,17 +5070,17 @@
         <w:ind w:firstLineChars="0" w:firstLine="0"/>
         <w:jc w:val="center"/>
         <w:rPr>
+          <w:rFonts w:ascii="黑体" w:eastAsia="黑体" w:hAnsi="黑体"/>
+          <w:sz w:val="24"/>
+          <w:szCs w:val="24"/>
+        </w:rPr>
+      </w:pPr>
+      <w:r>
+        <w:rPr>
           <w:rFonts w:ascii="黑体" w:eastAsia="黑体" w:hAnsi="黑体" w:hint="eastAsia"/>
           <w:sz w:val="24"/>
           <w:szCs w:val="24"/>
         </w:rPr>
-      </w:pPr>
-      <w:r>
-        <w:rPr>
-          <w:rFonts w:ascii="黑体" w:eastAsia="黑体" w:hAnsi="黑体" w:hint="eastAsia"/>
-          <w:sz w:val="24"/>
-          <w:szCs w:val="24"/>
-        </w:rPr>
         <w:t>图</w:t>
       </w:r>
       <w:r>
@@ -5101,7 +5089,7 @@
           <w:sz w:val="24"/>
           <w:szCs w:val="24"/>
         </w:rPr>
-        <w:t>4</w:t>
+        <w:t>6</w:t>
       </w:r>
       <w:r>
         <w:rPr>
@@ -5259,23 +5247,7 @@
           <w:sz w:val="24"/>
           <w:szCs w:val="24"/>
         </w:rPr>
-        <w:t>测试</w:t>
-      </w:r>
-      <w:r>
-        <w:rPr>
-          <w:rFonts w:ascii="黑体" w:eastAsia="黑体" w:hAnsi="黑体" w:hint="eastAsia"/>
-          <w:sz w:val="24"/>
-          <w:szCs w:val="24"/>
-        </w:rPr>
-        <w:t>结果</w:t>
-      </w:r>
-      <w:r>
-        <w:rPr>
-          <w:rFonts w:ascii="黑体" w:eastAsia="黑体" w:hAnsi="黑体" w:hint="eastAsia"/>
-          <w:sz w:val="24"/>
-          <w:szCs w:val="24"/>
-        </w:rPr>
-        <w:t>表</w:t>
+        <w:t>测试结果表</w:t>
       </w:r>
     </w:p>
     <w:tbl>
@@ -5377,9 +5349,6 @@
               <w:pStyle w:val="12"/>
               <w:ind w:firstLineChars="0" w:firstLine="0"/>
               <w:jc w:val="center"/>
-              <w:rPr>
-                <w:rFonts w:hint="eastAsia"/>
-              </w:rPr>
             </w:pPr>
           </w:p>
         </w:tc>
@@ -5397,9 +5366,6 @@
               <w:pStyle w:val="12"/>
               <w:ind w:firstLineChars="0" w:firstLine="0"/>
               <w:jc w:val="center"/>
-              <w:rPr>
-                <w:rFonts w:hint="eastAsia"/>
-              </w:rPr>
             </w:pPr>
             <w:r>
               <w:rPr>
@@ -5423,9 +5389,6 @@
               <w:pStyle w:val="12"/>
               <w:ind w:firstLineChars="0" w:firstLine="0"/>
               <w:jc w:val="center"/>
-              <w:rPr>
-                <w:rFonts w:hint="eastAsia"/>
-              </w:rPr>
             </w:pPr>
             <w:r>
               <w:rPr>
@@ -5449,9 +5412,6 @@
               <w:pStyle w:val="12"/>
               <w:ind w:firstLineChars="0" w:firstLine="0"/>
               <w:jc w:val="center"/>
-              <w:rPr>
-                <w:rFonts w:hint="eastAsia"/>
-              </w:rPr>
             </w:pPr>
             <w:r>
               <w:rPr>
@@ -5475,9 +5435,6 @@
               <w:pStyle w:val="12"/>
               <w:ind w:firstLineChars="0" w:firstLine="0"/>
               <w:jc w:val="center"/>
-              <w:rPr>
-                <w:rFonts w:hint="eastAsia"/>
-              </w:rPr>
             </w:pPr>
             <w:r>
               <w:rPr>
@@ -5501,9 +5458,6 @@
               <w:pStyle w:val="12"/>
               <w:ind w:firstLineChars="0" w:firstLine="0"/>
               <w:jc w:val="center"/>
-              <w:rPr>
-                <w:rFonts w:hint="eastAsia"/>
-              </w:rPr>
             </w:pPr>
             <w:r>
               <w:rPr>
@@ -5527,9 +5481,6 @@
               <w:pStyle w:val="12"/>
               <w:ind w:firstLineChars="0" w:firstLine="0"/>
               <w:jc w:val="center"/>
-              <w:rPr>
-                <w:rFonts w:hint="eastAsia"/>
-              </w:rPr>
             </w:pPr>
             <w:r>
               <w:rPr>
@@ -5553,9 +5504,6 @@
               <w:pStyle w:val="12"/>
               <w:ind w:firstLineChars="0" w:firstLine="0"/>
               <w:jc w:val="center"/>
-              <w:rPr>
-                <w:rFonts w:hint="eastAsia"/>
-              </w:rPr>
             </w:pPr>
             <w:r>
               <w:rPr>
@@ -5803,9 +5751,6 @@
               <w:pStyle w:val="12"/>
               <w:ind w:firstLineChars="0" w:firstLine="0"/>
               <w:jc w:val="center"/>
-              <w:rPr>
-                <w:rFonts w:hint="eastAsia"/>
-              </w:rPr>
             </w:pPr>
             <w:r>
               <w:rPr>
@@ -6016,13 +5961,7 @@
         <w:rPr>
           <w:rFonts w:hint="eastAsia"/>
         </w:rPr>
-        <w:t>算法</w:t>
-      </w:r>
-      <w:r>
-        <w:rPr>
-          <w:rFonts w:hint="eastAsia"/>
-        </w:rPr>
-        <w:t>对测试集样本进行预测的</w:t>
+        <w:t>算法对测试集样本进行预测的</w:t>
       </w:r>
       <w:r>
         <w:rPr>
@@ -6056,34 +5995,42 @@
         <w:ind w:firstLineChars="0" w:firstLine="0"/>
         <w:jc w:val="center"/>
         <w:rPr>
+          <w:rFonts w:ascii="黑体" w:eastAsia="黑体" w:hAnsi="黑体"/>
+          <w:sz w:val="24"/>
+          <w:szCs w:val="24"/>
+        </w:rPr>
+      </w:pPr>
+      <w:r>
+        <w:rPr>
           <w:rFonts w:ascii="黑体" w:eastAsia="黑体" w:hAnsi="黑体" w:hint="eastAsia"/>
           <w:sz w:val="24"/>
           <w:szCs w:val="24"/>
         </w:rPr>
-      </w:pPr>
+        <w:t>表</w:t>
+      </w:r>
+      <w:r>
+        <w:rPr>
+          <w:rFonts w:ascii="黑体" w:eastAsia="黑体" w:hAnsi="黑体"/>
+          <w:sz w:val="24"/>
+          <w:szCs w:val="24"/>
+        </w:rPr>
+        <w:t>2</w:t>
+      </w:r>
+      <w:r>
+        <w:rPr>
+          <w:rFonts w:ascii="黑体" w:eastAsia="黑体" w:hAnsi="黑体"/>
+          <w:sz w:val="24"/>
+          <w:szCs w:val="24"/>
+        </w:rPr>
+        <w:t xml:space="preserve"> </w:t>
+      </w:r>
       <w:r>
         <w:rPr>
           <w:rFonts w:ascii="黑体" w:eastAsia="黑体" w:hAnsi="黑体" w:hint="eastAsia"/>
           <w:sz w:val="24"/>
           <w:szCs w:val="24"/>
         </w:rPr>
-        <w:t>表</w:t>
-      </w:r>
-      <w:r>
-        <w:rPr>
-          <w:rFonts w:ascii="黑体" w:eastAsia="黑体" w:hAnsi="黑体"/>
-          <w:sz w:val="24"/>
-          <w:szCs w:val="24"/>
-        </w:rPr>
-        <w:t>2</w:t>
-      </w:r>
-      <w:r>
-        <w:rPr>
-          <w:rFonts w:ascii="黑体" w:eastAsia="黑体" w:hAnsi="黑体"/>
-          <w:sz w:val="24"/>
-          <w:szCs w:val="24"/>
-        </w:rPr>
-        <w:t xml:space="preserve"> </w:t>
+        <w:t>KNN算法</w:t>
       </w:r>
       <w:r>
         <w:rPr>
@@ -6091,7 +6038,7 @@
           <w:sz w:val="24"/>
           <w:szCs w:val="24"/>
         </w:rPr>
-        <w:t>KNN算法</w:t>
+        <w:t>测试</w:t>
       </w:r>
       <w:r>
         <w:rPr>
@@ -6099,7 +6046,7 @@
           <w:sz w:val="24"/>
           <w:szCs w:val="24"/>
         </w:rPr>
-        <w:t>测试</w:t>
+        <w:t>平均</w:t>
       </w:r>
       <w:r>
         <w:rPr>
@@ -6107,23 +6054,7 @@
           <w:sz w:val="24"/>
           <w:szCs w:val="24"/>
         </w:rPr>
-        <w:t>平均</w:t>
-      </w:r>
-      <w:r>
-        <w:rPr>
-          <w:rFonts w:ascii="黑体" w:eastAsia="黑体" w:hAnsi="黑体" w:hint="eastAsia"/>
-          <w:sz w:val="24"/>
-          <w:szCs w:val="24"/>
-        </w:rPr>
-        <w:t>耗时</w:t>
-      </w:r>
-      <w:r>
-        <w:rPr>
-          <w:rFonts w:ascii="黑体" w:eastAsia="黑体" w:hAnsi="黑体" w:hint="eastAsia"/>
-          <w:sz w:val="24"/>
-          <w:szCs w:val="24"/>
-        </w:rPr>
-        <w:t>表</w:t>
+        <w:t>耗时表</w:t>
       </w:r>
     </w:p>
     <w:tbl>
@@ -6275,9 +6206,6 @@
               <w:pStyle w:val="12"/>
               <w:ind w:firstLineChars="0" w:firstLine="0"/>
               <w:jc w:val="center"/>
-              <w:rPr>
-                <w:rFonts w:hint="eastAsia"/>
-              </w:rPr>
             </w:pPr>
             <w:r>
               <w:rPr>
@@ -6400,7 +6328,7 @@
         <w:pStyle w:val="12"/>
         <w:numPr>
           <w:ilvl w:val="0"/>
-          <w:numId w:val="37"/>
+          <w:numId w:val="6"/>
         </w:numPr>
         <w:ind w:firstLineChars="0"/>
       </w:pPr>
@@ -6488,28 +6416,67 @@
         <w:pStyle w:val="12"/>
         <w:numPr>
           <w:ilvl w:val="0"/>
-          <w:numId w:val="37"/>
+          <w:numId w:val="6"/>
         </w:numPr>
         <w:ind w:firstLineChars="0"/>
         <w:rPr>
           <w:rFonts w:hint="eastAsia"/>
         </w:rPr>
       </w:pPr>
-    </w:p>
-    <w:p>
-      <w:pPr>
-        <w:pStyle w:val="12"/>
-        <w:ind w:firstLineChars="0" w:firstLine="0"/>
-      </w:pPr>
-    </w:p>
-    <w:p>
-      <w:pPr>
-        <w:pStyle w:val="12"/>
-        <w:ind w:firstLineChars="0" w:firstLine="0"/>
-        <w:rPr>
-          <w:rFonts w:hint="eastAsia"/>
-        </w:rPr>
-      </w:pPr>
+      <w:r>
+        <w:rPr>
+          <w:rFonts w:hint="eastAsia"/>
+        </w:rPr>
+        <w:t>在计算性能上，</w:t>
+      </w:r>
+      <w:r>
+        <w:rPr>
+          <w:rFonts w:hint="eastAsia"/>
+        </w:rPr>
+        <w:t>由于</w:t>
+      </w:r>
+      <w:r>
+        <w:rPr>
+          <w:rFonts w:hint="eastAsia"/>
+        </w:rPr>
+        <w:t>sklearn</w:t>
+      </w:r>
+      <w:r>
+        <w:rPr>
+          <w:rFonts w:hint="eastAsia"/>
+        </w:rPr>
+        <w:t>库经过高度优化，采用</w:t>
+      </w:r>
+      <w:r>
+        <w:rPr>
+          <w:rFonts w:hint="eastAsia"/>
+        </w:rPr>
+        <w:t>Cython</w:t>
+      </w:r>
+      <w:r>
+        <w:rPr>
+          <w:rFonts w:hint="eastAsia"/>
+        </w:rPr>
+        <w:t>等底层实现方法提高运行效率。</w:t>
+      </w:r>
+      <w:r>
+        <w:rPr>
+          <w:rFonts w:hint="eastAsia"/>
+        </w:rPr>
+        <w:t>此外，</w:t>
+      </w:r>
+      <w:r>
+        <w:rPr>
+          <w:rFonts w:hint="eastAsia"/>
+        </w:rPr>
+        <w:t>sklearn</w:t>
+      </w:r>
+      <w:r>
+        <w:rPr>
+          <w:rFonts w:hint="eastAsia"/>
+        </w:rPr>
+        <w:t>库在计算时才用并行化技术加速运算。</w:t>
+      </w:r>
     </w:p>
     <w:p>
       <w:pPr>
@@ -6658,10 +6625,7 @@
         <w:t>如图</w:t>
       </w:r>
       <w:r>
-        <w:rPr>
-          <w:rFonts w:hint="eastAsia"/>
-        </w:rPr>
-        <w:t>3</w:t>
+        <w:t>7</w:t>
       </w:r>
       <w:r>
         <w:rPr>
@@ -6763,7 +6727,7 @@
           <w:sz w:val="24"/>
           <w:szCs w:val="24"/>
         </w:rPr>
-        <w:t>3</w:t>
+        <w:t>7</w:t>
       </w:r>
       <w:r>
         <w:rPr>
@@ -6795,7 +6759,7 @@
         <w:pStyle w:val="a"/>
         <w:numPr>
           <w:ilvl w:val="0"/>
-          <w:numId w:val="50"/>
+          <w:numId w:val="12"/>
         </w:numPr>
         <w:rPr>
           <w:rFonts w:eastAsia="仿宋"/>
@@ -6841,7 +6805,7 @@
         <w:pStyle w:val="a"/>
         <w:numPr>
           <w:ilvl w:val="0"/>
-          <w:numId w:val="50"/>
+          <w:numId w:val="12"/>
         </w:numPr>
         <w:rPr>
           <w:rFonts w:eastAsia="仿宋"/>
@@ -6879,7 +6843,7 @@
         <w:pStyle w:val="a"/>
         <w:numPr>
           <w:ilvl w:val="0"/>
-          <w:numId w:val="50"/>
+          <w:numId w:val="12"/>
         </w:numPr>
         <w:rPr>
           <w:rFonts w:eastAsia="仿宋"/>
@@ -6926,7 +6890,7 @@
         <w:pStyle w:val="a"/>
         <w:numPr>
           <w:ilvl w:val="0"/>
-          <w:numId w:val="52"/>
+          <w:numId w:val="13"/>
         </w:numPr>
         <w:rPr>
           <w:rFonts w:eastAsia="仿宋"/>
@@ -6964,7 +6928,7 @@
         <w:pStyle w:val="a"/>
         <w:numPr>
           <w:ilvl w:val="0"/>
-          <w:numId w:val="52"/>
+          <w:numId w:val="13"/>
         </w:numPr>
         <w:rPr>
           <w:rFonts w:eastAsia="仿宋"/>
@@ -7052,8 +7016,609 @@
     </w:p>
     <w:p>
       <w:pPr>
+        <w:pStyle w:val="a"/>
+        <w:numPr>
+          <w:ilvl w:val="0"/>
+          <w:numId w:val="14"/>
+        </w:numPr>
+        <w:rPr>
+          <w:rFonts w:eastAsia="仿宋"/>
+          <w:sz w:val="28"/>
+          <w:szCs w:val="28"/>
+        </w:rPr>
+      </w:pPr>
+      <w:r>
+        <w:rPr>
+          <w:rFonts w:eastAsia="仿宋" w:hint="eastAsia"/>
+          <w:sz w:val="28"/>
+          <w:szCs w:val="28"/>
+        </w:rPr>
+        <w:t>sklearn</w:t>
+      </w:r>
+      <w:r>
+        <w:rPr>
+          <w:rFonts w:eastAsia="仿宋" w:hint="eastAsia"/>
+          <w:sz w:val="28"/>
+          <w:szCs w:val="28"/>
+        </w:rPr>
+        <w:t>实现</w:t>
+      </w:r>
+    </w:p>
+    <w:p>
+      <w:pPr>
+        <w:ind w:firstLine="0"/>
+        <w:rPr>
+          <w:rFonts w:hint="eastAsia"/>
+        </w:rPr>
+      </w:pPr>
+      <w:r>
+        <w:rPr>
+          <w:rFonts w:hint="eastAsia"/>
+        </w:rPr>
+        <w:t xml:space="preserve"> </w:t>
+      </w:r>
+      <w:r>
+        <w:t xml:space="preserve">   </w:t>
+      </w:r>
+      <w:r>
+        <w:rPr>
+          <w:rFonts w:hint="eastAsia"/>
+        </w:rPr>
+        <w:t>如图</w:t>
+      </w:r>
+      <w:r>
+        <w:rPr>
+          <w:rFonts w:hint="eastAsia"/>
+        </w:rPr>
+        <w:t>8</w:t>
+      </w:r>
+      <w:r>
+        <w:rPr>
+          <w:rFonts w:hint="eastAsia"/>
+        </w:rPr>
+        <w:t>所示，</w:t>
+      </w:r>
+      <w:r>
+        <w:rPr>
+          <w:rFonts w:hint="eastAsia"/>
+        </w:rPr>
+        <w:t>通过两层循环的设置，使用</w:t>
+      </w:r>
+      <w:r>
+        <w:rPr>
+          <w:rFonts w:hint="eastAsia"/>
+        </w:rPr>
+        <w:t>sklearn</w:t>
+      </w:r>
+      <w:r>
+        <w:rPr>
+          <w:rFonts w:hint="eastAsia"/>
+        </w:rPr>
+        <w:t>库提供的多层感知机模型</w:t>
+      </w:r>
+      <w:r>
+        <w:rPr>
+          <w:rFonts w:hint="eastAsia"/>
+        </w:rPr>
+        <w:t>MLPClassifier</w:t>
+      </w:r>
+      <w:r>
+        <w:rPr>
+          <w:rFonts w:hint="eastAsia"/>
+        </w:rPr>
+        <w:t>构建不同学习率和隐藏层神经元个数</w:t>
+      </w:r>
+      <w:r>
+        <w:rPr>
+          <w:rFonts w:hint="eastAsia"/>
+        </w:rPr>
+        <w:t>的全连接神经网络。</w:t>
+      </w:r>
+      <w:r>
+        <w:rPr>
+          <w:rFonts w:hint="eastAsia"/>
+        </w:rPr>
+        <w:t>此外需要注意，本次试验采用随机梯度下降优化器、固定学习率的模式，而非</w:t>
+      </w:r>
+      <w:r>
+        <w:rPr>
+          <w:rFonts w:hint="eastAsia"/>
+        </w:rPr>
+        <w:t>Adam</w:t>
+      </w:r>
+      <w:r>
+        <w:rPr>
+          <w:rFonts w:hint="eastAsia"/>
+        </w:rPr>
+        <w:t>优化器、自适应调整学习率的模式。</w:t>
+      </w:r>
+      <w:r>
+        <w:rPr>
+          <w:rFonts w:hint="eastAsia"/>
+        </w:rPr>
+        <w:t>激活函数选择使用</w:t>
+      </w:r>
+      <w:r>
+        <w:rPr>
+          <w:rFonts w:hint="eastAsia"/>
+        </w:rPr>
+        <w:t>sigmoid</w:t>
+      </w:r>
+      <w:r>
+        <w:rPr>
+          <w:rFonts w:hint="eastAsia"/>
+        </w:rPr>
+        <w:t>型函数，最大迭代轮次为</w:t>
+      </w:r>
+      <w:r>
+        <w:rPr>
+          <w:rFonts w:hint="eastAsia"/>
+        </w:rPr>
+        <w:t>2</w:t>
+      </w:r>
+      <w:r>
+        <w:t>000</w:t>
+      </w:r>
+      <w:r>
+        <w:rPr>
+          <w:rFonts w:hint="eastAsia"/>
+        </w:rPr>
+        <w:t>轮。</w:t>
+      </w:r>
+    </w:p>
+    <w:p>
+      <w:pPr>
+        <w:ind w:firstLine="0"/>
+        <w:rPr>
+          <w:rFonts w:hint="eastAsia"/>
+        </w:rPr>
+      </w:pPr>
+      <w:r>
+        <w:t xml:space="preserve">    </w:t>
+      </w:r>
+      <w:r>
+        <w:rPr>
+          <w:rFonts w:hint="eastAsia"/>
+        </w:rPr>
+        <w:t>使用训练数据对模型进行训练，</w:t>
+      </w:r>
+      <w:r>
+        <w:rPr>
+          <w:rFonts w:hint="eastAsia"/>
+        </w:rPr>
+        <w:t>将训练得到的模型用于测试数据的测试，</w:t>
+      </w:r>
+      <w:r>
+        <w:rPr>
+          <w:rFonts w:hint="eastAsia"/>
+        </w:rPr>
+        <w:t>计算模型的分类准确率记录。</w:t>
+      </w:r>
+    </w:p>
+    <w:p>
+      <w:pPr>
+        <w:spacing w:line="240" w:lineRule="auto"/>
+        <w:ind w:firstLine="0"/>
+      </w:pPr>
+      <w:r>
+        <w:rPr>
+          <w:noProof/>
+        </w:rPr>
+        <w:drawing>
+          <wp:inline distT="0" distB="0" distL="0" distR="0" wp14:anchorId="479021F5" wp14:editId="48FDBB66">
+            <wp:extent cx="5688330" cy="4101465"/>
+            <wp:effectExtent l="0" t="0" r="1270" b="635"/>
+            <wp:docPr id="855655989" name="图片 1"/>
+            <wp:cNvGraphicFramePr>
+              <a:graphicFrameLocks xmlns:a="http://schemas.openxmlformats.org/drawingml/2006/main" noChangeAspect="1"/>
+            </wp:cNvGraphicFramePr>
+            <a:graphic xmlns:a="http://schemas.openxmlformats.org/drawingml/2006/main">
+              <a:graphicData uri="http://schemas.openxmlformats.org/drawingml/2006/picture">
+                <pic:pic xmlns:pic="http://schemas.openxmlformats.org/drawingml/2006/picture">
+                  <pic:nvPicPr>
+                    <pic:cNvPr id="855655989" name="图片 855655989"/>
+                    <pic:cNvPicPr/>
+                  </pic:nvPicPr>
+                  <pic:blipFill>
+                    <a:blip r:embed="rId21">
+                      <a:extLst>
+                        <a:ext uri="{28A0092B-C50C-407E-A947-70E740481C1C}">
+                          <a14:useLocalDpi xmlns:a14="http://schemas.microsoft.com/office/drawing/2010/main" val="0"/>
+                        </a:ext>
+                      </a:extLst>
+                    </a:blip>
+                    <a:stretch>
+                      <a:fillRect/>
+                    </a:stretch>
+                  </pic:blipFill>
+                  <pic:spPr>
+                    <a:xfrm>
+                      <a:off x="0" y="0"/>
+                      <a:ext cx="5688330" cy="4101465"/>
+                    </a:xfrm>
+                    <a:prstGeom prst="rect">
+                      <a:avLst/>
+                    </a:prstGeom>
+                  </pic:spPr>
+                </pic:pic>
+              </a:graphicData>
+            </a:graphic>
+          </wp:inline>
+        </w:drawing>
+      </w:r>
+    </w:p>
+    <w:p>
+      <w:pPr>
         <w:pStyle w:val="12"/>
+        <w:spacing w:line="240" w:lineRule="auto"/>
         <w:ind w:firstLineChars="0" w:firstLine="0"/>
+        <w:jc w:val="center"/>
+        <w:rPr>
+          <w:rFonts w:ascii="黑体" w:eastAsia="黑体" w:hAnsi="黑体"/>
+          <w:sz w:val="24"/>
+          <w:szCs w:val="24"/>
+        </w:rPr>
+      </w:pPr>
+      <w:r>
+        <w:rPr>
+          <w:rFonts w:ascii="黑体" w:eastAsia="黑体" w:hAnsi="黑体" w:hint="eastAsia"/>
+          <w:sz w:val="24"/>
+          <w:szCs w:val="24"/>
+        </w:rPr>
+        <w:t>图</w:t>
+      </w:r>
+      <w:r>
+        <w:rPr>
+          <w:rFonts w:ascii="黑体" w:eastAsia="黑体" w:hAnsi="黑体"/>
+          <w:sz w:val="24"/>
+          <w:szCs w:val="24"/>
+        </w:rPr>
+        <w:t>8</w:t>
+      </w:r>
+      <w:r>
+        <w:rPr>
+          <w:rFonts w:ascii="黑体" w:eastAsia="黑体" w:hAnsi="黑体"/>
+          <w:sz w:val="24"/>
+          <w:szCs w:val="24"/>
+        </w:rPr>
+        <w:t xml:space="preserve"> </w:t>
+      </w:r>
+      <w:r>
+        <w:rPr>
+          <w:rFonts w:ascii="黑体" w:eastAsia="黑体" w:hAnsi="黑体" w:hint="eastAsia"/>
+          <w:sz w:val="24"/>
+          <w:szCs w:val="24"/>
+        </w:rPr>
+        <w:t>全连接神经网络</w:t>
+      </w:r>
+      <w:r>
+        <w:rPr>
+          <w:rFonts w:ascii="黑体" w:eastAsia="黑体" w:hAnsi="黑体" w:hint="eastAsia"/>
+          <w:sz w:val="24"/>
+          <w:szCs w:val="24"/>
+        </w:rPr>
+        <w:t>sklearn实现代码</w:t>
+      </w:r>
+      <w:r>
+        <w:rPr>
+          <w:rFonts w:ascii="黑体" w:eastAsia="黑体" w:hAnsi="黑体" w:hint="eastAsia"/>
+          <w:sz w:val="24"/>
+          <w:szCs w:val="24"/>
+        </w:rPr>
+        <w:t>图</w:t>
+      </w:r>
+    </w:p>
+    <w:p>
+      <w:pPr>
+        <w:pStyle w:val="12"/>
+        <w:ind w:firstLine="560"/>
+      </w:pPr>
+      <w:r>
+        <w:rPr>
+          <w:rFonts w:hint="eastAsia"/>
+        </w:rPr>
+        <w:lastRenderedPageBreak/>
+        <w:t>设置</w:t>
+      </w:r>
+      <w:r>
+        <w:rPr>
+          <w:rFonts w:hint="eastAsia"/>
+        </w:rPr>
+        <w:t>学习率为</w:t>
+      </w:r>
+      <w:r>
+        <w:rPr>
+          <w:rFonts w:hint="eastAsia"/>
+        </w:rPr>
+        <w:t>0</w:t>
+      </w:r>
+      <w:r>
+        <w:t>.1</w:t>
+      </w:r>
+      <w:r>
+        <w:rPr>
+          <w:rFonts w:hint="eastAsia"/>
+        </w:rPr>
+        <w:t>、</w:t>
+      </w:r>
+      <w:r>
+        <w:rPr>
+          <w:rFonts w:hint="eastAsia"/>
+        </w:rPr>
+        <w:t>0</w:t>
+      </w:r>
+      <w:r>
+        <w:t>.01</w:t>
+      </w:r>
+      <w:r>
+        <w:rPr>
+          <w:rFonts w:hint="eastAsia"/>
+        </w:rPr>
+        <w:t>、</w:t>
+      </w:r>
+      <w:r>
+        <w:rPr>
+          <w:rFonts w:hint="eastAsia"/>
+        </w:rPr>
+        <w:t>0</w:t>
+      </w:r>
+      <w:r>
+        <w:t>.001</w:t>
+      </w:r>
+      <w:r>
+        <w:rPr>
+          <w:rFonts w:hint="eastAsia"/>
+        </w:rPr>
+        <w:t>、</w:t>
+      </w:r>
+      <w:r>
+        <w:rPr>
+          <w:rFonts w:hint="eastAsia"/>
+        </w:rPr>
+        <w:t>0</w:t>
+      </w:r>
+      <w:r>
+        <w:t>.0001</w:t>
+      </w:r>
+      <w:r>
+        <w:rPr>
+          <w:rFonts w:hint="eastAsia"/>
+        </w:rPr>
+        <w:t>，隐藏层神经元个数为</w:t>
+      </w:r>
+      <w:r>
+        <w:rPr>
+          <w:rFonts w:hint="eastAsia"/>
+        </w:rPr>
+        <w:t>5</w:t>
+      </w:r>
+      <w:r>
+        <w:t>00</w:t>
+      </w:r>
+      <w:r>
+        <w:rPr>
+          <w:rFonts w:hint="eastAsia"/>
+        </w:rPr>
+        <w:t>、</w:t>
+      </w:r>
+      <w:r>
+        <w:rPr>
+          <w:rFonts w:hint="eastAsia"/>
+        </w:rPr>
+        <w:t>1</w:t>
+      </w:r>
+      <w:r>
+        <w:t>000</w:t>
+      </w:r>
+      <w:r>
+        <w:rPr>
+          <w:rFonts w:hint="eastAsia"/>
+        </w:rPr>
+        <w:t>、</w:t>
+      </w:r>
+      <w:r>
+        <w:rPr>
+          <w:rFonts w:hint="eastAsia"/>
+        </w:rPr>
+        <w:t>1</w:t>
+      </w:r>
+      <w:r>
+        <w:t>500</w:t>
+      </w:r>
+      <w:r>
+        <w:rPr>
+          <w:rFonts w:hint="eastAsia"/>
+        </w:rPr>
+        <w:t>、</w:t>
+      </w:r>
+      <w:r>
+        <w:rPr>
+          <w:rFonts w:hint="eastAsia"/>
+        </w:rPr>
+        <w:t>2</w:t>
+      </w:r>
+      <w:r>
+        <w:t>000</w:t>
+      </w:r>
+      <w:r>
+        <w:rPr>
+          <w:rFonts w:hint="eastAsia"/>
+        </w:rPr>
+        <w:t>，</w:t>
+      </w:r>
+      <w:r>
+        <w:rPr>
+          <w:rFonts w:hint="eastAsia"/>
+        </w:rPr>
+        <w:t>重复实验，得到分类准确率结果如图</w:t>
+      </w:r>
+      <w:r>
+        <w:rPr>
+          <w:rFonts w:hint="eastAsia"/>
+        </w:rPr>
+        <w:t>9</w:t>
+      </w:r>
+      <w:r>
+        <w:rPr>
+          <w:rFonts w:hint="eastAsia"/>
+        </w:rPr>
+        <w:t>所示。</w:t>
+      </w:r>
+    </w:p>
+    <w:p>
+      <w:pPr>
+        <w:spacing w:line="240" w:lineRule="auto"/>
+        <w:ind w:firstLine="0"/>
+        <w:jc w:val="center"/>
+      </w:pPr>
+      <w:r>
+        <w:rPr>
+          <w:noProof/>
+        </w:rPr>
+        <w:drawing>
+          <wp:inline distT="0" distB="0" distL="0" distR="0" wp14:anchorId="1AD10AA6" wp14:editId="360F1768">
+            <wp:extent cx="4320000" cy="2592096"/>
+            <wp:effectExtent l="0" t="0" r="0" b="0"/>
+            <wp:docPr id="511728988" name="图片 2"/>
+            <wp:cNvGraphicFramePr>
+              <a:graphicFrameLocks xmlns:a="http://schemas.openxmlformats.org/drawingml/2006/main" noChangeAspect="1"/>
+            </wp:cNvGraphicFramePr>
+            <a:graphic xmlns:a="http://schemas.openxmlformats.org/drawingml/2006/main">
+              <a:graphicData uri="http://schemas.openxmlformats.org/drawingml/2006/picture">
+                <pic:pic xmlns:pic="http://schemas.openxmlformats.org/drawingml/2006/picture">
+                  <pic:nvPicPr>
+                    <pic:cNvPr id="511728988" name="图片 511728988"/>
+                    <pic:cNvPicPr/>
+                  </pic:nvPicPr>
+                  <pic:blipFill>
+                    <a:blip r:embed="rId22" cstate="print">
+                      <a:extLst>
+                        <a:ext uri="{28A0092B-C50C-407E-A947-70E740481C1C}">
+                          <a14:useLocalDpi xmlns:a14="http://schemas.microsoft.com/office/drawing/2010/main" val="0"/>
+                        </a:ext>
+                      </a:extLst>
+                    </a:blip>
+                    <a:stretch>
+                      <a:fillRect/>
+                    </a:stretch>
+                  </pic:blipFill>
+                  <pic:spPr>
+                    <a:xfrm>
+                      <a:off x="0" y="0"/>
+                      <a:ext cx="4320000" cy="2592096"/>
+                    </a:xfrm>
+                    <a:prstGeom prst="rect">
+                      <a:avLst/>
+                    </a:prstGeom>
+                  </pic:spPr>
+                </pic:pic>
+              </a:graphicData>
+            </a:graphic>
+          </wp:inline>
+        </w:drawing>
+      </w:r>
+      <w:r>
+        <w:tab/>
+      </w:r>
+    </w:p>
+    <w:p>
+      <w:pPr>
+        <w:pStyle w:val="12"/>
+        <w:spacing w:line="240" w:lineRule="auto"/>
+        <w:ind w:firstLineChars="0" w:firstLine="0"/>
+        <w:jc w:val="center"/>
+        <w:rPr>
+          <w:rFonts w:ascii="黑体" w:eastAsia="黑体" w:hAnsi="黑体" w:hint="eastAsia"/>
+          <w:sz w:val="24"/>
+          <w:szCs w:val="24"/>
+        </w:rPr>
+      </w:pPr>
+      <w:r>
+        <w:rPr>
+          <w:rFonts w:ascii="黑体" w:eastAsia="黑体" w:hAnsi="黑体" w:hint="eastAsia"/>
+          <w:sz w:val="24"/>
+          <w:szCs w:val="24"/>
+        </w:rPr>
+        <w:t>图</w:t>
+      </w:r>
+      <w:r>
+        <w:rPr>
+          <w:rFonts w:ascii="黑体" w:eastAsia="黑体" w:hAnsi="黑体"/>
+          <w:sz w:val="24"/>
+          <w:szCs w:val="24"/>
+        </w:rPr>
+        <w:t>9</w:t>
+      </w:r>
+      <w:r>
+        <w:rPr>
+          <w:rFonts w:ascii="黑体" w:eastAsia="黑体" w:hAnsi="黑体"/>
+          <w:sz w:val="24"/>
+          <w:szCs w:val="24"/>
+        </w:rPr>
+        <w:t xml:space="preserve"> </w:t>
+      </w:r>
+      <w:r>
+        <w:rPr>
+          <w:rFonts w:ascii="黑体" w:eastAsia="黑体" w:hAnsi="黑体" w:hint="eastAsia"/>
+          <w:sz w:val="24"/>
+          <w:szCs w:val="24"/>
+        </w:rPr>
+        <w:t>全连接神经网络sklearn实现</w:t>
+      </w:r>
+      <w:r>
+        <w:rPr>
+          <w:rFonts w:ascii="黑体" w:eastAsia="黑体" w:hAnsi="黑体" w:hint="eastAsia"/>
+          <w:sz w:val="24"/>
+          <w:szCs w:val="24"/>
+        </w:rPr>
+        <w:t>结果图</w:t>
+      </w:r>
+    </w:p>
+    <w:p>
+      <w:pPr>
+        <w:pStyle w:val="a"/>
+        <w:numPr>
+          <w:ilvl w:val="0"/>
+          <w:numId w:val="14"/>
+        </w:numPr>
+        <w:rPr>
+          <w:rFonts w:eastAsia="仿宋"/>
+          <w:sz w:val="28"/>
+          <w:szCs w:val="28"/>
+        </w:rPr>
+      </w:pPr>
+      <w:r>
+        <w:rPr>
+          <w:rFonts w:eastAsia="仿宋" w:hint="eastAsia"/>
+          <w:sz w:val="28"/>
+          <w:szCs w:val="28"/>
+        </w:rPr>
+        <w:t>手动实现</w:t>
+      </w:r>
+    </w:p>
+    <w:p>
+      <w:pPr>
+        <w:ind w:firstLine="0"/>
+      </w:pPr>
+      <w:r>
+        <w:rPr>
+          <w:rFonts w:hint="eastAsia"/>
+        </w:rPr>
+        <w:t>如图所示，</w:t>
+      </w:r>
+    </w:p>
+    <w:p>
+      <w:pPr>
+        <w:spacing w:line="240" w:lineRule="auto"/>
+        <w:ind w:firstLine="0"/>
+      </w:pPr>
+    </w:p>
+    <w:p>
+      <w:pPr>
+        <w:ind w:firstLine="0"/>
+        <w:rPr>
+          <w:rFonts w:hint="eastAsia"/>
+        </w:rPr>
       </w:pPr>
     </w:p>
     <w:p>
@@ -7092,6 +7657,21 @@
     </w:p>
     <w:p>
       <w:pPr>
+        <w:pStyle w:val="12"/>
+        <w:ind w:firstLineChars="0" w:firstLine="0"/>
+      </w:pPr>
+    </w:p>
+    <w:p>
+      <w:pPr>
+        <w:pStyle w:val="12"/>
+        <w:ind w:firstLineChars="0" w:firstLine="0"/>
+        <w:rPr>
+          <w:rFonts w:hint="eastAsia"/>
+        </w:rPr>
+      </w:pPr>
+    </w:p>
+    <w:p>
+      <w:pPr>
         <w:pStyle w:val="2"/>
       </w:pPr>
       <w:bookmarkStart w:id="18" w:name="_Toc154523679"/>
@@ -7194,6 +7774,7 @@
         <w:rPr>
           <w:rFonts w:hint="eastAsia"/>
         </w:rPr>
+        <w:lastRenderedPageBreak/>
         <w:t>如图</w:t>
       </w:r>
       <w:r>
@@ -7214,9 +7795,6 @@
         <w:pStyle w:val="12"/>
         <w:spacing w:line="240" w:lineRule="auto"/>
         <w:ind w:firstLineChars="0" w:firstLine="0"/>
-        <w:rPr>
-          <w:rFonts w:hint="eastAsia"/>
-        </w:rPr>
       </w:pPr>
       <w:r>
         <w:rPr>
@@ -7239,7 +7817,7 @@
                     <pic:cNvPicPr/>
                   </pic:nvPicPr>
                   <pic:blipFill>
-                    <a:blip r:embed="rId21" cstate="print">
+                    <a:blip r:embed="rId23" cstate="print">
                       <a:extLst>
                         <a:ext uri="{28A0092B-C50C-407E-A947-70E740481C1C}">
                           <a14:useLocalDpi xmlns:a14="http://schemas.microsoft.com/office/drawing/2010/main" val="0"/>
@@ -7271,7 +7849,7 @@
         <w:pStyle w:val="a"/>
         <w:numPr>
           <w:ilvl w:val="0"/>
-          <w:numId w:val="54"/>
+          <w:numId w:val="16"/>
         </w:numPr>
         <w:rPr>
           <w:rFonts w:eastAsia="仿宋"/>
@@ -7309,7 +7887,7 @@
         <w:pStyle w:val="a"/>
         <w:numPr>
           <w:ilvl w:val="0"/>
-          <w:numId w:val="54"/>
+          <w:numId w:val="16"/>
         </w:numPr>
         <w:rPr>
           <w:rFonts w:eastAsia="仿宋"/>
@@ -7379,7 +7957,7 @@
         <w:pStyle w:val="a"/>
         <w:numPr>
           <w:ilvl w:val="0"/>
-          <w:numId w:val="54"/>
+          <w:numId w:val="16"/>
         </w:numPr>
         <w:rPr>
           <w:rFonts w:eastAsia="仿宋"/>
@@ -7425,16 +8003,7 @@
           <w:sz w:val="28"/>
           <w:szCs w:val="28"/>
         </w:rPr>
-        <w:t>池化层用于降低特征图的空间维度，减少</w:t>
-      </w:r>
-      <w:r>
-        <w:rPr>
-          <w:rFonts w:eastAsia="仿宋" w:hint="eastAsia"/>
-          <w:sz w:val="28"/>
-          <w:szCs w:val="28"/>
-        </w:rPr>
-        <w:lastRenderedPageBreak/>
-        <w:t>计算复杂度，并提取图像的重要特征。常见的池化操作包括最大池化和平均池化。</w:t>
+        <w:t>池化层用于降低特征图的空间维度，减少计算复杂度，并提取图像的重要特征。常见的池化操作包括最大池化和平均池化。</w:t>
       </w:r>
     </w:p>
     <w:p>
@@ -7442,7 +8011,7 @@
         <w:pStyle w:val="a"/>
         <w:numPr>
           <w:ilvl w:val="0"/>
-          <w:numId w:val="54"/>
+          <w:numId w:val="16"/>
         </w:numPr>
         <w:rPr>
           <w:rFonts w:eastAsia="仿宋"/>
@@ -7496,7 +8065,7 @@
         <w:pStyle w:val="a"/>
         <w:numPr>
           <w:ilvl w:val="0"/>
-          <w:numId w:val="54"/>
+          <w:numId w:val="16"/>
         </w:numPr>
         <w:rPr>
           <w:rFonts w:eastAsia="仿宋"/>
@@ -7825,6 +8394,7 @@
               <w:rPr>
                 <w:rFonts w:hint="eastAsia"/>
               </w:rPr>
+              <w:lastRenderedPageBreak/>
               <w:t>VGGNet</w:t>
             </w:r>
           </w:p>
@@ -8146,14 +8716,7 @@
               <w:rPr>
                 <w:rFonts w:hint="eastAsia"/>
               </w:rPr>
-              <w:t>基于网络缩放的思想，通过在深度、宽</w:t>
-            </w:r>
-            <w:r>
-              <w:rPr>
-                <w:rFonts w:hint="eastAsia"/>
-              </w:rPr>
-              <w:lastRenderedPageBreak/>
-              <w:t>度和分辨率上进行均衡调整，以在相对较少的参数下提高性能。</w:t>
+              <w:t>基于网络缩放的思想，通过在深度、宽度和分辨率上进行均衡调整，以在相对较少的参数下提高性能。</w:t>
             </w:r>
           </w:p>
         </w:tc>
@@ -8168,7 +8731,6 @@
         <w:rPr>
           <w:rFonts w:hint="eastAsia"/>
         </w:rPr>
-        <w:lastRenderedPageBreak/>
         <w:t>1</w:t>
       </w:r>
       <w:r>
@@ -8318,7 +8880,7 @@
       </w:pPr>
     </w:p>
     <w:sectPr>
-      <w:footerReference w:type="default" r:id="rId22"/>
+      <w:footerReference w:type="default" r:id="rId24"/>
       <w:pgSz w:w="11906" w:h="16838"/>
       <w:pgMar w:top="1701" w:right="1474" w:bottom="1701" w:left="1474" w:header="851" w:footer="1588" w:gutter="0"/>
       <w:pgNumType w:start="1"/>
@@ -8684,273 +9246,6 @@
     </w:lvl>
   </w:abstractNum>
   <w:abstractNum w:abstractNumId="2" w15:restartNumberingAfterBreak="0">
-    <w:nsid w:val="08AE355B"/>
-    <w:multiLevelType w:val="hybridMultilevel"/>
-    <w:tmpl w:val="7EF2719A"/>
-    <w:lvl w:ilvl="0" w:tplc="FFFFFFFF">
-      <w:start w:val="1"/>
-      <w:numFmt w:val="decimal"/>
-      <w:lvlText w:val="(%1) "/>
-      <w:lvlJc w:val="left"/>
-      <w:pPr>
-        <w:ind w:left="454" w:hanging="454"/>
-      </w:pPr>
-      <w:rPr>
-        <w:rFonts w:hint="eastAsia"/>
-      </w:rPr>
-    </w:lvl>
-    <w:lvl w:ilvl="1" w:tplc="FFFFFFFF" w:tentative="1">
-      <w:start w:val="1"/>
-      <w:numFmt w:val="lowerLetter"/>
-      <w:lvlText w:val="%2)"/>
-      <w:lvlJc w:val="left"/>
-      <w:pPr>
-        <w:ind w:left="880" w:hanging="440"/>
-      </w:pPr>
-    </w:lvl>
-    <w:lvl w:ilvl="2" w:tplc="FFFFFFFF" w:tentative="1">
-      <w:start w:val="1"/>
-      <w:numFmt w:val="lowerRoman"/>
-      <w:lvlText w:val="%3."/>
-      <w:lvlJc w:val="right"/>
-      <w:pPr>
-        <w:ind w:left="1320" w:hanging="440"/>
-      </w:pPr>
-    </w:lvl>
-    <w:lvl w:ilvl="3" w:tplc="FFFFFFFF" w:tentative="1">
-      <w:start w:val="1"/>
-      <w:numFmt w:val="decimal"/>
-      <w:lvlText w:val="%4."/>
-      <w:lvlJc w:val="left"/>
-      <w:pPr>
-        <w:ind w:left="1760" w:hanging="440"/>
-      </w:pPr>
-    </w:lvl>
-    <w:lvl w:ilvl="4" w:tplc="FFFFFFFF" w:tentative="1">
-      <w:start w:val="1"/>
-      <w:numFmt w:val="lowerLetter"/>
-      <w:lvlText w:val="%5)"/>
-      <w:lvlJc w:val="left"/>
-      <w:pPr>
-        <w:ind w:left="2200" w:hanging="440"/>
-      </w:pPr>
-    </w:lvl>
-    <w:lvl w:ilvl="5" w:tplc="FFFFFFFF" w:tentative="1">
-      <w:start w:val="1"/>
-      <w:numFmt w:val="lowerRoman"/>
-      <w:lvlText w:val="%6."/>
-      <w:lvlJc w:val="right"/>
-      <w:pPr>
-        <w:ind w:left="2640" w:hanging="440"/>
-      </w:pPr>
-    </w:lvl>
-    <w:lvl w:ilvl="6" w:tplc="FFFFFFFF" w:tentative="1">
-      <w:start w:val="1"/>
-      <w:numFmt w:val="decimal"/>
-      <w:lvlText w:val="%7."/>
-      <w:lvlJc w:val="left"/>
-      <w:pPr>
-        <w:ind w:left="3080" w:hanging="440"/>
-      </w:pPr>
-    </w:lvl>
-    <w:lvl w:ilvl="7" w:tplc="FFFFFFFF" w:tentative="1">
-      <w:start w:val="1"/>
-      <w:numFmt w:val="lowerLetter"/>
-      <w:lvlText w:val="%8)"/>
-      <w:lvlJc w:val="left"/>
-      <w:pPr>
-        <w:ind w:left="3520" w:hanging="440"/>
-      </w:pPr>
-    </w:lvl>
-    <w:lvl w:ilvl="8" w:tplc="FFFFFFFF" w:tentative="1">
-      <w:start w:val="1"/>
-      <w:numFmt w:val="lowerRoman"/>
-      <w:lvlText w:val="%9."/>
-      <w:lvlJc w:val="right"/>
-      <w:pPr>
-        <w:ind w:left="3960" w:hanging="440"/>
-      </w:pPr>
-    </w:lvl>
-  </w:abstractNum>
-  <w:abstractNum w:abstractNumId="3" w15:restartNumberingAfterBreak="0">
-    <w:nsid w:val="09581D98"/>
-    <w:multiLevelType w:val="hybridMultilevel"/>
-    <w:tmpl w:val="7EF2719A"/>
-    <w:lvl w:ilvl="0" w:tplc="FFFFFFFF">
-      <w:start w:val="1"/>
-      <w:numFmt w:val="decimal"/>
-      <w:lvlText w:val="(%1) "/>
-      <w:lvlJc w:val="left"/>
-      <w:pPr>
-        <w:ind w:left="454" w:hanging="454"/>
-      </w:pPr>
-      <w:rPr>
-        <w:rFonts w:hint="eastAsia"/>
-      </w:rPr>
-    </w:lvl>
-    <w:lvl w:ilvl="1" w:tplc="FFFFFFFF" w:tentative="1">
-      <w:start w:val="1"/>
-      <w:numFmt w:val="lowerLetter"/>
-      <w:lvlText w:val="%2)"/>
-      <w:lvlJc w:val="left"/>
-      <w:pPr>
-        <w:ind w:left="880" w:hanging="440"/>
-      </w:pPr>
-    </w:lvl>
-    <w:lvl w:ilvl="2" w:tplc="FFFFFFFF" w:tentative="1">
-      <w:start w:val="1"/>
-      <w:numFmt w:val="lowerRoman"/>
-      <w:lvlText w:val="%3."/>
-      <w:lvlJc w:val="right"/>
-      <w:pPr>
-        <w:ind w:left="1320" w:hanging="440"/>
-      </w:pPr>
-    </w:lvl>
-    <w:lvl w:ilvl="3" w:tplc="FFFFFFFF" w:tentative="1">
-      <w:start w:val="1"/>
-      <w:numFmt w:val="decimal"/>
-      <w:lvlText w:val="%4."/>
-      <w:lvlJc w:val="left"/>
-      <w:pPr>
-        <w:ind w:left="1760" w:hanging="440"/>
-      </w:pPr>
-    </w:lvl>
-    <w:lvl w:ilvl="4" w:tplc="FFFFFFFF" w:tentative="1">
-      <w:start w:val="1"/>
-      <w:numFmt w:val="lowerLetter"/>
-      <w:lvlText w:val="%5)"/>
-      <w:lvlJc w:val="left"/>
-      <w:pPr>
-        <w:ind w:left="2200" w:hanging="440"/>
-      </w:pPr>
-    </w:lvl>
-    <w:lvl w:ilvl="5" w:tplc="FFFFFFFF" w:tentative="1">
-      <w:start w:val="1"/>
-      <w:numFmt w:val="lowerRoman"/>
-      <w:lvlText w:val="%6."/>
-      <w:lvlJc w:val="right"/>
-      <w:pPr>
-        <w:ind w:left="2640" w:hanging="440"/>
-      </w:pPr>
-    </w:lvl>
-    <w:lvl w:ilvl="6" w:tplc="FFFFFFFF" w:tentative="1">
-      <w:start w:val="1"/>
-      <w:numFmt w:val="decimal"/>
-      <w:lvlText w:val="%7."/>
-      <w:lvlJc w:val="left"/>
-      <w:pPr>
-        <w:ind w:left="3080" w:hanging="440"/>
-      </w:pPr>
-    </w:lvl>
-    <w:lvl w:ilvl="7" w:tplc="FFFFFFFF" w:tentative="1">
-      <w:start w:val="1"/>
-      <w:numFmt w:val="lowerLetter"/>
-      <w:lvlText w:val="%8)"/>
-      <w:lvlJc w:val="left"/>
-      <w:pPr>
-        <w:ind w:left="3520" w:hanging="440"/>
-      </w:pPr>
-    </w:lvl>
-    <w:lvl w:ilvl="8" w:tplc="FFFFFFFF" w:tentative="1">
-      <w:start w:val="1"/>
-      <w:numFmt w:val="lowerRoman"/>
-      <w:lvlText w:val="%9."/>
-      <w:lvlJc w:val="right"/>
-      <w:pPr>
-        <w:ind w:left="3960" w:hanging="440"/>
-      </w:pPr>
-    </w:lvl>
-  </w:abstractNum>
-  <w:abstractNum w:abstractNumId="4" w15:restartNumberingAfterBreak="0">
-    <w:nsid w:val="0AA348CE"/>
-    <w:multiLevelType w:val="hybridMultilevel"/>
-    <w:tmpl w:val="EC7E5226"/>
-    <w:lvl w:ilvl="0" w:tplc="BB1003F6">
-      <w:start w:val="1"/>
-      <w:numFmt w:val="decimal"/>
-      <w:lvlText w:val="(%1) "/>
-      <w:lvlJc w:val="left"/>
-      <w:pPr>
-        <w:ind w:left="440" w:hanging="440"/>
-      </w:pPr>
-      <w:rPr>
-        <w:rFonts w:hint="eastAsia"/>
-      </w:rPr>
-    </w:lvl>
-    <w:lvl w:ilvl="1" w:tplc="04090019" w:tentative="1">
-      <w:start w:val="1"/>
-      <w:numFmt w:val="lowerLetter"/>
-      <w:lvlText w:val="%2)"/>
-      <w:lvlJc w:val="left"/>
-      <w:pPr>
-        <w:ind w:left="880" w:hanging="440"/>
-      </w:pPr>
-    </w:lvl>
-    <w:lvl w:ilvl="2" w:tplc="0409001B" w:tentative="1">
-      <w:start w:val="1"/>
-      <w:numFmt w:val="lowerRoman"/>
-      <w:lvlText w:val="%3."/>
-      <w:lvlJc w:val="right"/>
-      <w:pPr>
-        <w:ind w:left="1320" w:hanging="440"/>
-      </w:pPr>
-    </w:lvl>
-    <w:lvl w:ilvl="3" w:tplc="0409000F" w:tentative="1">
-      <w:start w:val="1"/>
-      <w:numFmt w:val="decimal"/>
-      <w:lvlText w:val="%4."/>
-      <w:lvlJc w:val="left"/>
-      <w:pPr>
-        <w:ind w:left="1760" w:hanging="440"/>
-      </w:pPr>
-    </w:lvl>
-    <w:lvl w:ilvl="4" w:tplc="04090019" w:tentative="1">
-      <w:start w:val="1"/>
-      <w:numFmt w:val="lowerLetter"/>
-      <w:lvlText w:val="%5)"/>
-      <w:lvlJc w:val="left"/>
-      <w:pPr>
-        <w:ind w:left="2200" w:hanging="440"/>
-      </w:pPr>
-    </w:lvl>
-    <w:lvl w:ilvl="5" w:tplc="0409001B" w:tentative="1">
-      <w:start w:val="1"/>
-      <w:numFmt w:val="lowerRoman"/>
-      <w:lvlText w:val="%6."/>
-      <w:lvlJc w:val="right"/>
-      <w:pPr>
-        <w:ind w:left="2640" w:hanging="440"/>
-      </w:pPr>
-    </w:lvl>
-    <w:lvl w:ilvl="6" w:tplc="0409000F" w:tentative="1">
-      <w:start w:val="1"/>
-      <w:numFmt w:val="decimal"/>
-      <w:lvlText w:val="%7."/>
-      <w:lvlJc w:val="left"/>
-      <w:pPr>
-        <w:ind w:left="3080" w:hanging="440"/>
-      </w:pPr>
-    </w:lvl>
-    <w:lvl w:ilvl="7" w:tplc="04090019" w:tentative="1">
-      <w:start w:val="1"/>
-      <w:numFmt w:val="lowerLetter"/>
-      <w:lvlText w:val="%8)"/>
-      <w:lvlJc w:val="left"/>
-      <w:pPr>
-        <w:ind w:left="3520" w:hanging="440"/>
-      </w:pPr>
-    </w:lvl>
-    <w:lvl w:ilvl="8" w:tplc="0409001B" w:tentative="1">
-      <w:start w:val="1"/>
-      <w:numFmt w:val="lowerRoman"/>
-      <w:lvlText w:val="%9."/>
-      <w:lvlJc w:val="right"/>
-      <w:pPr>
-        <w:ind w:left="3960" w:hanging="440"/>
-      </w:pPr>
-    </w:lvl>
-  </w:abstractNum>
-  <w:abstractNum w:abstractNumId="5" w15:restartNumberingAfterBreak="0">
     <w:nsid w:val="140D5E15"/>
     <w:multiLevelType w:val="hybridMultilevel"/>
     <w:tmpl w:val="DF9C1DBE"/>
@@ -9039,185 +9334,96 @@
       </w:pPr>
     </w:lvl>
   </w:abstractNum>
-  <w:abstractNum w:abstractNumId="6" w15:restartNumberingAfterBreak="0">
-    <w:nsid w:val="159B133A"/>
+  <w:abstractNum w:abstractNumId="3" w15:restartNumberingAfterBreak="0">
+    <w:nsid w:val="1BDC6AD0"/>
     <w:multiLevelType w:val="hybridMultilevel"/>
-    <w:tmpl w:val="FBEC1B7A"/>
-    <w:lvl w:ilvl="0" w:tplc="A5D09246">
-      <w:start w:val="4"/>
+    <w:tmpl w:val="DF9C1DBE"/>
+    <w:lvl w:ilvl="0" w:tplc="FFFFFFFF">
+      <w:start w:val="1"/>
       <w:numFmt w:val="decimal"/>
       <w:lvlText w:val="（%1）"/>
       <w:lvlJc w:val="left"/>
       <w:pPr>
-        <w:ind w:left="1140" w:hanging="720"/>
+        <w:ind w:left="720" w:hanging="720"/>
       </w:pPr>
       <w:rPr>
         <w:rFonts w:hint="default"/>
       </w:rPr>
     </w:lvl>
-    <w:lvl w:ilvl="1" w:tplc="04090019" w:tentative="1">
+    <w:lvl w:ilvl="1" w:tplc="FFFFFFFF" w:tentative="1">
       <w:start w:val="1"/>
       <w:numFmt w:val="lowerLetter"/>
       <w:lvlText w:val="%2)"/>
       <w:lvlJc w:val="left"/>
       <w:pPr>
-        <w:ind w:left="1260" w:hanging="420"/>
-      </w:pPr>
-    </w:lvl>
-    <w:lvl w:ilvl="2" w:tplc="0409001B" w:tentative="1">
+        <w:ind w:left="880" w:hanging="440"/>
+      </w:pPr>
+    </w:lvl>
+    <w:lvl w:ilvl="2" w:tplc="FFFFFFFF" w:tentative="1">
       <w:start w:val="1"/>
       <w:numFmt w:val="lowerRoman"/>
       <w:lvlText w:val="%3."/>
       <w:lvlJc w:val="right"/>
       <w:pPr>
-        <w:ind w:left="1680" w:hanging="420"/>
-      </w:pPr>
-    </w:lvl>
-    <w:lvl w:ilvl="3" w:tplc="0409000F" w:tentative="1">
+        <w:ind w:left="1320" w:hanging="440"/>
+      </w:pPr>
+    </w:lvl>
+    <w:lvl w:ilvl="3" w:tplc="FFFFFFFF" w:tentative="1">
       <w:start w:val="1"/>
       <w:numFmt w:val="decimal"/>
       <w:lvlText w:val="%4."/>
       <w:lvlJc w:val="left"/>
       <w:pPr>
-        <w:ind w:left="2100" w:hanging="420"/>
-      </w:pPr>
-    </w:lvl>
-    <w:lvl w:ilvl="4" w:tplc="04090019" w:tentative="1">
+        <w:ind w:left="1760" w:hanging="440"/>
+      </w:pPr>
+    </w:lvl>
+    <w:lvl w:ilvl="4" w:tplc="FFFFFFFF" w:tentative="1">
       <w:start w:val="1"/>
       <w:numFmt w:val="lowerLetter"/>
       <w:lvlText w:val="%5)"/>
       <w:lvlJc w:val="left"/>
       <w:pPr>
-        <w:ind w:left="2520" w:hanging="420"/>
-      </w:pPr>
-    </w:lvl>
-    <w:lvl w:ilvl="5" w:tplc="0409001B" w:tentative="1">
+        <w:ind w:left="2200" w:hanging="440"/>
+      </w:pPr>
+    </w:lvl>
+    <w:lvl w:ilvl="5" w:tplc="FFFFFFFF" w:tentative="1">
       <w:start w:val="1"/>
       <w:numFmt w:val="lowerRoman"/>
       <w:lvlText w:val="%6."/>
       <w:lvlJc w:val="right"/>
       <w:pPr>
-        <w:ind w:left="2940" w:hanging="420"/>
-      </w:pPr>
-    </w:lvl>
-    <w:lvl w:ilvl="6" w:tplc="0409000F" w:tentative="1">
+        <w:ind w:left="2640" w:hanging="440"/>
+      </w:pPr>
+    </w:lvl>
+    <w:lvl w:ilvl="6" w:tplc="FFFFFFFF" w:tentative="1">
       <w:start w:val="1"/>
       <w:numFmt w:val="decimal"/>
       <w:lvlText w:val="%7."/>
       <w:lvlJc w:val="left"/>
       <w:pPr>
-        <w:ind w:left="3360" w:hanging="420"/>
-      </w:pPr>
-    </w:lvl>
-    <w:lvl w:ilvl="7" w:tplc="04090019" w:tentative="1">
+        <w:ind w:left="3080" w:hanging="440"/>
+      </w:pPr>
+    </w:lvl>
+    <w:lvl w:ilvl="7" w:tplc="FFFFFFFF" w:tentative="1">
       <w:start w:val="1"/>
       <w:numFmt w:val="lowerLetter"/>
       <w:lvlText w:val="%8)"/>
       <w:lvlJc w:val="left"/>
       <w:pPr>
-        <w:ind w:left="3780" w:hanging="420"/>
-      </w:pPr>
-    </w:lvl>
-    <w:lvl w:ilvl="8" w:tplc="0409001B" w:tentative="1">
+        <w:ind w:left="3520" w:hanging="440"/>
+      </w:pPr>
+    </w:lvl>
+    <w:lvl w:ilvl="8" w:tplc="FFFFFFFF" w:tentative="1">
       <w:start w:val="1"/>
       <w:numFmt w:val="lowerRoman"/>
       <w:lvlText w:val="%9."/>
       <w:lvlJc w:val="right"/>
       <w:pPr>
-        <w:ind w:left="4200" w:hanging="420"/>
+        <w:ind w:left="3960" w:hanging="440"/>
       </w:pPr>
     </w:lvl>
   </w:abstractNum>
-  <w:abstractNum w:abstractNumId="7" w15:restartNumberingAfterBreak="0">
-    <w:nsid w:val="2A7753C4"/>
-    <w:multiLevelType w:val="hybridMultilevel"/>
-    <w:tmpl w:val="7EF2719A"/>
-    <w:lvl w:ilvl="0" w:tplc="25CA3672">
-      <w:start w:val="1"/>
-      <w:numFmt w:val="decimal"/>
-      <w:lvlText w:val="(%1) "/>
-      <w:lvlJc w:val="left"/>
-      <w:pPr>
-        <w:ind w:left="454" w:hanging="454"/>
-      </w:pPr>
-      <w:rPr>
-        <w:rFonts w:hint="eastAsia"/>
-      </w:rPr>
-    </w:lvl>
-    <w:lvl w:ilvl="1" w:tplc="04090019" w:tentative="1">
-      <w:start w:val="1"/>
-      <w:numFmt w:val="lowerLetter"/>
-      <w:lvlText w:val="%2)"/>
-      <w:lvlJc w:val="left"/>
-      <w:pPr>
-        <w:ind w:left="880" w:hanging="440"/>
-      </w:pPr>
-    </w:lvl>
-    <w:lvl w:ilvl="2" w:tplc="0409001B" w:tentative="1">
-      <w:start w:val="1"/>
-      <w:numFmt w:val="lowerRoman"/>
-      <w:lvlText w:val="%3."/>
-      <w:lvlJc w:val="right"/>
-      <w:pPr>
-        <w:ind w:left="1320" w:hanging="440"/>
-      </w:pPr>
-    </w:lvl>
-    <w:lvl w:ilvl="3" w:tplc="0409000F" w:tentative="1">
-      <w:start w:val="1"/>
-      <w:numFmt w:val="decimal"/>
-      <w:lvlText w:val="%4."/>
-      <w:lvlJc w:val="left"/>
-      <w:pPr>
-        <w:ind w:left="1760" w:hanging="440"/>
-      </w:pPr>
-    </w:lvl>
-    <w:lvl w:ilvl="4" w:tplc="04090019" w:tentative="1">
-      <w:start w:val="1"/>
-      <w:numFmt w:val="lowerLetter"/>
-      <w:lvlText w:val="%5)"/>
-      <w:lvlJc w:val="left"/>
-      <w:pPr>
-        <w:ind w:left="2200" w:hanging="440"/>
-      </w:pPr>
-    </w:lvl>
-    <w:lvl w:ilvl="5" w:tplc="0409001B" w:tentative="1">
-      <w:start w:val="1"/>
-      <w:numFmt w:val="lowerRoman"/>
-      <w:lvlText w:val="%6."/>
-      <w:lvlJc w:val="right"/>
-      <w:pPr>
-        <w:ind w:left="2640" w:hanging="440"/>
-      </w:pPr>
-    </w:lvl>
-    <w:lvl w:ilvl="6" w:tplc="0409000F" w:tentative="1">
-      <w:start w:val="1"/>
-      <w:numFmt w:val="decimal"/>
-      <w:lvlText w:val="%7."/>
-      <w:lvlJc w:val="left"/>
-      <w:pPr>
-        <w:ind w:left="3080" w:hanging="440"/>
-      </w:pPr>
-    </w:lvl>
-    <w:lvl w:ilvl="7" w:tplc="04090019" w:tentative="1">
-      <w:start w:val="1"/>
-      <w:numFmt w:val="lowerLetter"/>
-      <w:lvlText w:val="%8)"/>
-      <w:lvlJc w:val="left"/>
-      <w:pPr>
-        <w:ind w:left="3520" w:hanging="440"/>
-      </w:pPr>
-    </w:lvl>
-    <w:lvl w:ilvl="8" w:tplc="0409001B" w:tentative="1">
-      <w:start w:val="1"/>
-      <w:numFmt w:val="lowerRoman"/>
-      <w:lvlText w:val="%9."/>
-      <w:lvlJc w:val="right"/>
-      <w:pPr>
-        <w:ind w:left="3960" w:hanging="440"/>
-      </w:pPr>
-    </w:lvl>
-  </w:abstractNum>
-  <w:abstractNum w:abstractNumId="8" w15:restartNumberingAfterBreak="0">
+  <w:abstractNum w:abstractNumId="4" w15:restartNumberingAfterBreak="0">
     <w:nsid w:val="2C951D2C"/>
     <w:multiLevelType w:val="hybridMultilevel"/>
     <w:tmpl w:val="DF9C1DBE"/>
@@ -9306,185 +9512,7 @@
       </w:pPr>
     </w:lvl>
   </w:abstractNum>
-  <w:abstractNum w:abstractNumId="9" w15:restartNumberingAfterBreak="0">
-    <w:nsid w:val="30B7074D"/>
-    <w:multiLevelType w:val="hybridMultilevel"/>
-    <w:tmpl w:val="7EF2719A"/>
-    <w:lvl w:ilvl="0" w:tplc="FFFFFFFF">
-      <w:start w:val="1"/>
-      <w:numFmt w:val="decimal"/>
-      <w:lvlText w:val="(%1) "/>
-      <w:lvlJc w:val="left"/>
-      <w:pPr>
-        <w:ind w:left="454" w:hanging="454"/>
-      </w:pPr>
-      <w:rPr>
-        <w:rFonts w:hint="eastAsia"/>
-      </w:rPr>
-    </w:lvl>
-    <w:lvl w:ilvl="1" w:tplc="FFFFFFFF" w:tentative="1">
-      <w:start w:val="1"/>
-      <w:numFmt w:val="lowerLetter"/>
-      <w:lvlText w:val="%2)"/>
-      <w:lvlJc w:val="left"/>
-      <w:pPr>
-        <w:ind w:left="880" w:hanging="440"/>
-      </w:pPr>
-    </w:lvl>
-    <w:lvl w:ilvl="2" w:tplc="FFFFFFFF" w:tentative="1">
-      <w:start w:val="1"/>
-      <w:numFmt w:val="lowerRoman"/>
-      <w:lvlText w:val="%3."/>
-      <w:lvlJc w:val="right"/>
-      <w:pPr>
-        <w:ind w:left="1320" w:hanging="440"/>
-      </w:pPr>
-    </w:lvl>
-    <w:lvl w:ilvl="3" w:tplc="FFFFFFFF" w:tentative="1">
-      <w:start w:val="1"/>
-      <w:numFmt w:val="decimal"/>
-      <w:lvlText w:val="%4."/>
-      <w:lvlJc w:val="left"/>
-      <w:pPr>
-        <w:ind w:left="1760" w:hanging="440"/>
-      </w:pPr>
-    </w:lvl>
-    <w:lvl w:ilvl="4" w:tplc="FFFFFFFF" w:tentative="1">
-      <w:start w:val="1"/>
-      <w:numFmt w:val="lowerLetter"/>
-      <w:lvlText w:val="%5)"/>
-      <w:lvlJc w:val="left"/>
-      <w:pPr>
-        <w:ind w:left="2200" w:hanging="440"/>
-      </w:pPr>
-    </w:lvl>
-    <w:lvl w:ilvl="5" w:tplc="FFFFFFFF" w:tentative="1">
-      <w:start w:val="1"/>
-      <w:numFmt w:val="lowerRoman"/>
-      <w:lvlText w:val="%6."/>
-      <w:lvlJc w:val="right"/>
-      <w:pPr>
-        <w:ind w:left="2640" w:hanging="440"/>
-      </w:pPr>
-    </w:lvl>
-    <w:lvl w:ilvl="6" w:tplc="FFFFFFFF" w:tentative="1">
-      <w:start w:val="1"/>
-      <w:numFmt w:val="decimal"/>
-      <w:lvlText w:val="%7."/>
-      <w:lvlJc w:val="left"/>
-      <w:pPr>
-        <w:ind w:left="3080" w:hanging="440"/>
-      </w:pPr>
-    </w:lvl>
-    <w:lvl w:ilvl="7" w:tplc="FFFFFFFF" w:tentative="1">
-      <w:start w:val="1"/>
-      <w:numFmt w:val="lowerLetter"/>
-      <w:lvlText w:val="%8)"/>
-      <w:lvlJc w:val="left"/>
-      <w:pPr>
-        <w:ind w:left="3520" w:hanging="440"/>
-      </w:pPr>
-    </w:lvl>
-    <w:lvl w:ilvl="8" w:tplc="FFFFFFFF" w:tentative="1">
-      <w:start w:val="1"/>
-      <w:numFmt w:val="lowerRoman"/>
-      <w:lvlText w:val="%9."/>
-      <w:lvlJc w:val="right"/>
-      <w:pPr>
-        <w:ind w:left="3960" w:hanging="440"/>
-      </w:pPr>
-    </w:lvl>
-  </w:abstractNum>
-  <w:abstractNum w:abstractNumId="10" w15:restartNumberingAfterBreak="0">
-    <w:nsid w:val="322A2CF8"/>
-    <w:multiLevelType w:val="hybridMultilevel"/>
-    <w:tmpl w:val="7EF2719A"/>
-    <w:lvl w:ilvl="0" w:tplc="FFFFFFFF">
-      <w:start w:val="1"/>
-      <w:numFmt w:val="decimal"/>
-      <w:lvlText w:val="(%1) "/>
-      <w:lvlJc w:val="left"/>
-      <w:pPr>
-        <w:ind w:left="454" w:hanging="454"/>
-      </w:pPr>
-      <w:rPr>
-        <w:rFonts w:hint="eastAsia"/>
-      </w:rPr>
-    </w:lvl>
-    <w:lvl w:ilvl="1" w:tplc="FFFFFFFF" w:tentative="1">
-      <w:start w:val="1"/>
-      <w:numFmt w:val="lowerLetter"/>
-      <w:lvlText w:val="%2)"/>
-      <w:lvlJc w:val="left"/>
-      <w:pPr>
-        <w:ind w:left="880" w:hanging="440"/>
-      </w:pPr>
-    </w:lvl>
-    <w:lvl w:ilvl="2" w:tplc="FFFFFFFF" w:tentative="1">
-      <w:start w:val="1"/>
-      <w:numFmt w:val="lowerRoman"/>
-      <w:lvlText w:val="%3."/>
-      <w:lvlJc w:val="right"/>
-      <w:pPr>
-        <w:ind w:left="1320" w:hanging="440"/>
-      </w:pPr>
-    </w:lvl>
-    <w:lvl w:ilvl="3" w:tplc="FFFFFFFF" w:tentative="1">
-      <w:start w:val="1"/>
-      <w:numFmt w:val="decimal"/>
-      <w:lvlText w:val="%4."/>
-      <w:lvlJc w:val="left"/>
-      <w:pPr>
-        <w:ind w:left="1760" w:hanging="440"/>
-      </w:pPr>
-    </w:lvl>
-    <w:lvl w:ilvl="4" w:tplc="FFFFFFFF" w:tentative="1">
-      <w:start w:val="1"/>
-      <w:numFmt w:val="lowerLetter"/>
-      <w:lvlText w:val="%5)"/>
-      <w:lvlJc w:val="left"/>
-      <w:pPr>
-        <w:ind w:left="2200" w:hanging="440"/>
-      </w:pPr>
-    </w:lvl>
-    <w:lvl w:ilvl="5" w:tplc="FFFFFFFF" w:tentative="1">
-      <w:start w:val="1"/>
-      <w:numFmt w:val="lowerRoman"/>
-      <w:lvlText w:val="%6."/>
-      <w:lvlJc w:val="right"/>
-      <w:pPr>
-        <w:ind w:left="2640" w:hanging="440"/>
-      </w:pPr>
-    </w:lvl>
-    <w:lvl w:ilvl="6" w:tplc="FFFFFFFF" w:tentative="1">
-      <w:start w:val="1"/>
-      <w:numFmt w:val="decimal"/>
-      <w:lvlText w:val="%7."/>
-      <w:lvlJc w:val="left"/>
-      <w:pPr>
-        <w:ind w:left="3080" w:hanging="440"/>
-      </w:pPr>
-    </w:lvl>
-    <w:lvl w:ilvl="7" w:tplc="FFFFFFFF" w:tentative="1">
-      <w:start w:val="1"/>
-      <w:numFmt w:val="lowerLetter"/>
-      <w:lvlText w:val="%8)"/>
-      <w:lvlJc w:val="left"/>
-      <w:pPr>
-        <w:ind w:left="3520" w:hanging="440"/>
-      </w:pPr>
-    </w:lvl>
-    <w:lvl w:ilvl="8" w:tplc="FFFFFFFF" w:tentative="1">
-      <w:start w:val="1"/>
-      <w:numFmt w:val="lowerRoman"/>
-      <w:lvlText w:val="%9."/>
-      <w:lvlJc w:val="right"/>
-      <w:pPr>
-        <w:ind w:left="3960" w:hanging="440"/>
-      </w:pPr>
-    </w:lvl>
-  </w:abstractNum>
-  <w:abstractNum w:abstractNumId="11" w15:restartNumberingAfterBreak="0">
+  <w:abstractNum w:abstractNumId="5" w15:restartNumberingAfterBreak="0">
     <w:nsid w:val="3383732B"/>
     <w:multiLevelType w:val="hybridMultilevel"/>
     <w:tmpl w:val="DF9C1DBE"/>
@@ -9573,7 +9601,7 @@
       </w:pPr>
     </w:lvl>
   </w:abstractNum>
-  <w:abstractNum w:abstractNumId="12" w15:restartNumberingAfterBreak="0">
+  <w:abstractNum w:abstractNumId="6" w15:restartNumberingAfterBreak="0">
     <w:nsid w:val="33940441"/>
     <w:multiLevelType w:val="hybridMultilevel"/>
     <w:tmpl w:val="DF9C1DBE"/>
@@ -9662,185 +9690,7 @@
       </w:pPr>
     </w:lvl>
   </w:abstractNum>
-  <w:abstractNum w:abstractNumId="13" w15:restartNumberingAfterBreak="0">
-    <w:nsid w:val="3E5038D0"/>
-    <w:multiLevelType w:val="hybridMultilevel"/>
-    <w:tmpl w:val="7EF2719A"/>
-    <w:lvl w:ilvl="0" w:tplc="FFFFFFFF">
-      <w:start w:val="1"/>
-      <w:numFmt w:val="decimal"/>
-      <w:lvlText w:val="(%1) "/>
-      <w:lvlJc w:val="left"/>
-      <w:pPr>
-        <w:ind w:left="454" w:hanging="454"/>
-      </w:pPr>
-      <w:rPr>
-        <w:rFonts w:hint="eastAsia"/>
-      </w:rPr>
-    </w:lvl>
-    <w:lvl w:ilvl="1" w:tplc="FFFFFFFF" w:tentative="1">
-      <w:start w:val="1"/>
-      <w:numFmt w:val="lowerLetter"/>
-      <w:lvlText w:val="%2)"/>
-      <w:lvlJc w:val="left"/>
-      <w:pPr>
-        <w:ind w:left="880" w:hanging="440"/>
-      </w:pPr>
-    </w:lvl>
-    <w:lvl w:ilvl="2" w:tplc="FFFFFFFF" w:tentative="1">
-      <w:start w:val="1"/>
-      <w:numFmt w:val="lowerRoman"/>
-      <w:lvlText w:val="%3."/>
-      <w:lvlJc w:val="right"/>
-      <w:pPr>
-        <w:ind w:left="1320" w:hanging="440"/>
-      </w:pPr>
-    </w:lvl>
-    <w:lvl w:ilvl="3" w:tplc="FFFFFFFF" w:tentative="1">
-      <w:start w:val="1"/>
-      <w:numFmt w:val="decimal"/>
-      <w:lvlText w:val="%4."/>
-      <w:lvlJc w:val="left"/>
-      <w:pPr>
-        <w:ind w:left="1760" w:hanging="440"/>
-      </w:pPr>
-    </w:lvl>
-    <w:lvl w:ilvl="4" w:tplc="FFFFFFFF" w:tentative="1">
-      <w:start w:val="1"/>
-      <w:numFmt w:val="lowerLetter"/>
-      <w:lvlText w:val="%5)"/>
-      <w:lvlJc w:val="left"/>
-      <w:pPr>
-        <w:ind w:left="2200" w:hanging="440"/>
-      </w:pPr>
-    </w:lvl>
-    <w:lvl w:ilvl="5" w:tplc="FFFFFFFF" w:tentative="1">
-      <w:start w:val="1"/>
-      <w:numFmt w:val="lowerRoman"/>
-      <w:lvlText w:val="%6."/>
-      <w:lvlJc w:val="right"/>
-      <w:pPr>
-        <w:ind w:left="2640" w:hanging="440"/>
-      </w:pPr>
-    </w:lvl>
-    <w:lvl w:ilvl="6" w:tplc="FFFFFFFF" w:tentative="1">
-      <w:start w:val="1"/>
-      <w:numFmt w:val="decimal"/>
-      <w:lvlText w:val="%7."/>
-      <w:lvlJc w:val="left"/>
-      <w:pPr>
-        <w:ind w:left="3080" w:hanging="440"/>
-      </w:pPr>
-    </w:lvl>
-    <w:lvl w:ilvl="7" w:tplc="FFFFFFFF" w:tentative="1">
-      <w:start w:val="1"/>
-      <w:numFmt w:val="lowerLetter"/>
-      <w:lvlText w:val="%8)"/>
-      <w:lvlJc w:val="left"/>
-      <w:pPr>
-        <w:ind w:left="3520" w:hanging="440"/>
-      </w:pPr>
-    </w:lvl>
-    <w:lvl w:ilvl="8" w:tplc="FFFFFFFF" w:tentative="1">
-      <w:start w:val="1"/>
-      <w:numFmt w:val="lowerRoman"/>
-      <w:lvlText w:val="%9."/>
-      <w:lvlJc w:val="right"/>
-      <w:pPr>
-        <w:ind w:left="3960" w:hanging="440"/>
-      </w:pPr>
-    </w:lvl>
-  </w:abstractNum>
-  <w:abstractNum w:abstractNumId="14" w15:restartNumberingAfterBreak="0">
-    <w:nsid w:val="40E83FF7"/>
-    <w:multiLevelType w:val="hybridMultilevel"/>
-    <w:tmpl w:val="56F0B3B8"/>
-    <w:lvl w:ilvl="0" w:tplc="C1CE6F7C">
-      <w:start w:val="1"/>
-      <w:numFmt w:val="japaneseCounting"/>
-      <w:lvlText w:val="（%1）"/>
-      <w:lvlJc w:val="left"/>
-      <w:pPr>
-        <w:ind w:left="1260" w:hanging="840"/>
-      </w:pPr>
-      <w:rPr>
-        <w:rFonts w:hint="default"/>
-      </w:rPr>
-    </w:lvl>
-    <w:lvl w:ilvl="1" w:tplc="04090019" w:tentative="1">
-      <w:start w:val="1"/>
-      <w:numFmt w:val="lowerLetter"/>
-      <w:lvlText w:val="%2)"/>
-      <w:lvlJc w:val="left"/>
-      <w:pPr>
-        <w:ind w:left="1260" w:hanging="420"/>
-      </w:pPr>
-    </w:lvl>
-    <w:lvl w:ilvl="2" w:tplc="0409001B" w:tentative="1">
-      <w:start w:val="1"/>
-      <w:numFmt w:val="lowerRoman"/>
-      <w:lvlText w:val="%3."/>
-      <w:lvlJc w:val="right"/>
-      <w:pPr>
-        <w:ind w:left="1680" w:hanging="420"/>
-      </w:pPr>
-    </w:lvl>
-    <w:lvl w:ilvl="3" w:tplc="0409000F" w:tentative="1">
-      <w:start w:val="1"/>
-      <w:numFmt w:val="decimal"/>
-      <w:lvlText w:val="%4."/>
-      <w:lvlJc w:val="left"/>
-      <w:pPr>
-        <w:ind w:left="2100" w:hanging="420"/>
-      </w:pPr>
-    </w:lvl>
-    <w:lvl w:ilvl="4" w:tplc="04090019" w:tentative="1">
-      <w:start w:val="1"/>
-      <w:numFmt w:val="lowerLetter"/>
-      <w:lvlText w:val="%5)"/>
-      <w:lvlJc w:val="left"/>
-      <w:pPr>
-        <w:ind w:left="2520" w:hanging="420"/>
-      </w:pPr>
-    </w:lvl>
-    <w:lvl w:ilvl="5" w:tplc="0409001B" w:tentative="1">
-      <w:start w:val="1"/>
-      <w:numFmt w:val="lowerRoman"/>
-      <w:lvlText w:val="%6."/>
-      <w:lvlJc w:val="right"/>
-      <w:pPr>
-        <w:ind w:left="2940" w:hanging="420"/>
-      </w:pPr>
-    </w:lvl>
-    <w:lvl w:ilvl="6" w:tplc="0409000F" w:tentative="1">
-      <w:start w:val="1"/>
-      <w:numFmt w:val="decimal"/>
-      <w:lvlText w:val="%7."/>
-      <w:lvlJc w:val="left"/>
-      <w:pPr>
-        <w:ind w:left="3360" w:hanging="420"/>
-      </w:pPr>
-    </w:lvl>
-    <w:lvl w:ilvl="7" w:tplc="04090019" w:tentative="1">
-      <w:start w:val="1"/>
-      <w:numFmt w:val="lowerLetter"/>
-      <w:lvlText w:val="%8)"/>
-      <w:lvlJc w:val="left"/>
-      <w:pPr>
-        <w:ind w:left="3780" w:hanging="420"/>
-      </w:pPr>
-    </w:lvl>
-    <w:lvl w:ilvl="8" w:tplc="0409001B" w:tentative="1">
-      <w:start w:val="1"/>
-      <w:numFmt w:val="lowerRoman"/>
-      <w:lvlText w:val="%9."/>
-      <w:lvlJc w:val="right"/>
-      <w:pPr>
-        <w:ind w:left="4200" w:hanging="420"/>
-      </w:pPr>
-    </w:lvl>
-  </w:abstractNum>
-  <w:abstractNum w:abstractNumId="15" w15:restartNumberingAfterBreak="0">
+  <w:abstractNum w:abstractNumId="7" w15:restartNumberingAfterBreak="0">
     <w:nsid w:val="42033393"/>
     <w:multiLevelType w:val="hybridMultilevel"/>
     <w:tmpl w:val="DF9C1DBE"/>
@@ -9929,209 +9779,7 @@
       </w:pPr>
     </w:lvl>
   </w:abstractNum>
-  <w:abstractNum w:abstractNumId="16" w15:restartNumberingAfterBreak="0">
-    <w:nsid w:val="47247979"/>
-    <w:multiLevelType w:val="multilevel"/>
-    <w:tmpl w:val="BF1899CE"/>
-    <w:lvl w:ilvl="0">
-      <w:start w:val="1"/>
-      <w:numFmt w:val="decimal"/>
-      <w:lvlText w:val="%1"/>
-      <w:lvlJc w:val="left"/>
-      <w:pPr>
-        <w:ind w:left="560" w:hanging="560"/>
-      </w:pPr>
-      <w:rPr>
-        <w:rFonts w:hint="default"/>
-      </w:rPr>
-    </w:lvl>
-    <w:lvl w:ilvl="1">
-      <w:start w:val="1"/>
-      <w:numFmt w:val="decimal"/>
-      <w:lvlText w:val="%1.%2"/>
-      <w:lvlJc w:val="left"/>
-      <w:pPr>
-        <w:ind w:left="560" w:hanging="560"/>
-      </w:pPr>
-      <w:rPr>
-        <w:rFonts w:hint="default"/>
-      </w:rPr>
-    </w:lvl>
-    <w:lvl w:ilvl="2">
-      <w:start w:val="1"/>
-      <w:numFmt w:val="decimal"/>
-      <w:lvlText w:val="%1.%2.%3"/>
-      <w:lvlJc w:val="left"/>
-      <w:pPr>
-        <w:ind w:left="720" w:hanging="720"/>
-      </w:pPr>
-      <w:rPr>
-        <w:rFonts w:hint="default"/>
-      </w:rPr>
-    </w:lvl>
-    <w:lvl w:ilvl="3">
-      <w:start w:val="1"/>
-      <w:numFmt w:val="decimal"/>
-      <w:lvlText w:val="%1.%2.%3.%4"/>
-      <w:lvlJc w:val="left"/>
-      <w:pPr>
-        <w:ind w:left="1080" w:hanging="1080"/>
-      </w:pPr>
-      <w:rPr>
-        <w:rFonts w:hint="default"/>
-      </w:rPr>
-    </w:lvl>
-    <w:lvl w:ilvl="4">
-      <w:start w:val="1"/>
-      <w:numFmt w:val="decimal"/>
-      <w:lvlText w:val="%1.%2.%3.%4.%5"/>
-      <w:lvlJc w:val="left"/>
-      <w:pPr>
-        <w:ind w:left="1080" w:hanging="1080"/>
-      </w:pPr>
-      <w:rPr>
-        <w:rFonts w:hint="default"/>
-      </w:rPr>
-    </w:lvl>
-    <w:lvl w:ilvl="5">
-      <w:start w:val="1"/>
-      <w:numFmt w:val="decimal"/>
-      <w:lvlText w:val="%1.%2.%3.%4.%5.%6"/>
-      <w:lvlJc w:val="left"/>
-      <w:pPr>
-        <w:ind w:left="1440" w:hanging="1440"/>
-      </w:pPr>
-      <w:rPr>
-        <w:rFonts w:hint="default"/>
-      </w:rPr>
-    </w:lvl>
-    <w:lvl w:ilvl="6">
-      <w:start w:val="1"/>
-      <w:numFmt w:val="decimal"/>
-      <w:lvlText w:val="%1.%2.%3.%4.%5.%6.%7"/>
-      <w:lvlJc w:val="left"/>
-      <w:pPr>
-        <w:ind w:left="1440" w:hanging="1440"/>
-      </w:pPr>
-      <w:rPr>
-        <w:rFonts w:hint="default"/>
-      </w:rPr>
-    </w:lvl>
-    <w:lvl w:ilvl="7">
-      <w:start w:val="1"/>
-      <w:numFmt w:val="decimal"/>
-      <w:lvlText w:val="%1.%2.%3.%4.%5.%6.%7.%8"/>
-      <w:lvlJc w:val="left"/>
-      <w:pPr>
-        <w:ind w:left="1800" w:hanging="1800"/>
-      </w:pPr>
-      <w:rPr>
-        <w:rFonts w:hint="default"/>
-      </w:rPr>
-    </w:lvl>
-    <w:lvl w:ilvl="8">
-      <w:start w:val="1"/>
-      <w:numFmt w:val="decimal"/>
-      <w:lvlText w:val="%1.%2.%3.%4.%5.%6.%7.%8.%9"/>
-      <w:lvlJc w:val="left"/>
-      <w:pPr>
-        <w:ind w:left="2160" w:hanging="2160"/>
-      </w:pPr>
-      <w:rPr>
-        <w:rFonts w:hint="default"/>
-      </w:rPr>
-    </w:lvl>
-  </w:abstractNum>
-  <w:abstractNum w:abstractNumId="17" w15:restartNumberingAfterBreak="0">
-    <w:nsid w:val="51BC6A20"/>
-    <w:multiLevelType w:val="hybridMultilevel"/>
-    <w:tmpl w:val="7EF2719A"/>
-    <w:lvl w:ilvl="0" w:tplc="FFFFFFFF">
-      <w:start w:val="1"/>
-      <w:numFmt w:val="decimal"/>
-      <w:lvlText w:val="(%1) "/>
-      <w:lvlJc w:val="left"/>
-      <w:pPr>
-        <w:ind w:left="454" w:hanging="454"/>
-      </w:pPr>
-      <w:rPr>
-        <w:rFonts w:hint="eastAsia"/>
-      </w:rPr>
-    </w:lvl>
-    <w:lvl w:ilvl="1" w:tplc="FFFFFFFF" w:tentative="1">
-      <w:start w:val="1"/>
-      <w:numFmt w:val="lowerLetter"/>
-      <w:lvlText w:val="%2)"/>
-      <w:lvlJc w:val="left"/>
-      <w:pPr>
-        <w:ind w:left="880" w:hanging="440"/>
-      </w:pPr>
-    </w:lvl>
-    <w:lvl w:ilvl="2" w:tplc="FFFFFFFF" w:tentative="1">
-      <w:start w:val="1"/>
-      <w:numFmt w:val="lowerRoman"/>
-      <w:lvlText w:val="%3."/>
-      <w:lvlJc w:val="right"/>
-      <w:pPr>
-        <w:ind w:left="1320" w:hanging="440"/>
-      </w:pPr>
-    </w:lvl>
-    <w:lvl w:ilvl="3" w:tplc="FFFFFFFF" w:tentative="1">
-      <w:start w:val="1"/>
-      <w:numFmt w:val="decimal"/>
-      <w:lvlText w:val="%4."/>
-      <w:lvlJc w:val="left"/>
-      <w:pPr>
-        <w:ind w:left="1760" w:hanging="440"/>
-      </w:pPr>
-    </w:lvl>
-    <w:lvl w:ilvl="4" w:tplc="FFFFFFFF" w:tentative="1">
-      <w:start w:val="1"/>
-      <w:numFmt w:val="lowerLetter"/>
-      <w:lvlText w:val="%5)"/>
-      <w:lvlJc w:val="left"/>
-      <w:pPr>
-        <w:ind w:left="2200" w:hanging="440"/>
-      </w:pPr>
-    </w:lvl>
-    <w:lvl w:ilvl="5" w:tplc="FFFFFFFF" w:tentative="1">
-      <w:start w:val="1"/>
-      <w:numFmt w:val="lowerRoman"/>
-      <w:lvlText w:val="%6."/>
-      <w:lvlJc w:val="right"/>
-      <w:pPr>
-        <w:ind w:left="2640" w:hanging="440"/>
-      </w:pPr>
-    </w:lvl>
-    <w:lvl w:ilvl="6" w:tplc="FFFFFFFF" w:tentative="1">
-      <w:start w:val="1"/>
-      <w:numFmt w:val="decimal"/>
-      <w:lvlText w:val="%7."/>
-      <w:lvlJc w:val="left"/>
-      <w:pPr>
-        <w:ind w:left="3080" w:hanging="440"/>
-      </w:pPr>
-    </w:lvl>
-    <w:lvl w:ilvl="7" w:tplc="FFFFFFFF" w:tentative="1">
-      <w:start w:val="1"/>
-      <w:numFmt w:val="lowerLetter"/>
-      <w:lvlText w:val="%8)"/>
-      <w:lvlJc w:val="left"/>
-      <w:pPr>
-        <w:ind w:left="3520" w:hanging="440"/>
-      </w:pPr>
-    </w:lvl>
-    <w:lvl w:ilvl="8" w:tplc="FFFFFFFF" w:tentative="1">
-      <w:start w:val="1"/>
-      <w:numFmt w:val="lowerRoman"/>
-      <w:lvlText w:val="%9."/>
-      <w:lvlJc w:val="right"/>
-      <w:pPr>
-        <w:ind w:left="3960" w:hanging="440"/>
-      </w:pPr>
-    </w:lvl>
-  </w:abstractNum>
-  <w:abstractNum w:abstractNumId="18" w15:restartNumberingAfterBreak="0">
+  <w:abstractNum w:abstractNumId="8" w15:restartNumberingAfterBreak="0">
     <w:nsid w:val="54FA3158"/>
     <w:multiLevelType w:val="hybridMultilevel"/>
     <w:tmpl w:val="DF9C1DBE"/>
@@ -10220,7 +9868,7 @@
       </w:pPr>
     </w:lvl>
   </w:abstractNum>
-  <w:abstractNum w:abstractNumId="19" w15:restartNumberingAfterBreak="0">
+  <w:abstractNum w:abstractNumId="9" w15:restartNumberingAfterBreak="0">
     <w:nsid w:val="5ED72144"/>
     <w:multiLevelType w:val="hybridMultilevel"/>
     <w:tmpl w:val="D5DAB2F4"/>
@@ -10309,7 +9957,7 @@
       </w:pPr>
     </w:lvl>
   </w:abstractNum>
-  <w:abstractNum w:abstractNumId="20" w15:restartNumberingAfterBreak="0">
+  <w:abstractNum w:abstractNumId="10" w15:restartNumberingAfterBreak="0">
     <w:nsid w:val="62580638"/>
     <w:multiLevelType w:val="multilevel"/>
     <w:tmpl w:val="0409001D"/>
@@ -10399,7 +10047,7 @@
       </w:pPr>
     </w:lvl>
   </w:abstractNum>
-  <w:abstractNum w:abstractNumId="21" w15:restartNumberingAfterBreak="0">
+  <w:abstractNum w:abstractNumId="11" w15:restartNumberingAfterBreak="0">
     <w:nsid w:val="640432B6"/>
     <w:multiLevelType w:val="hybridMultilevel"/>
     <w:tmpl w:val="DF9C1DBE"/>
@@ -10488,185 +10136,7 @@
       </w:pPr>
     </w:lvl>
   </w:abstractNum>
-  <w:abstractNum w:abstractNumId="22" w15:restartNumberingAfterBreak="0">
-    <w:nsid w:val="65C62E72"/>
-    <w:multiLevelType w:val="hybridMultilevel"/>
-    <w:tmpl w:val="EF96E70A"/>
-    <w:lvl w:ilvl="0" w:tplc="0A7C9F3A">
-      <w:start w:val="1"/>
-      <w:numFmt w:val="japaneseCounting"/>
-      <w:lvlText w:val="（%1）"/>
-      <w:lvlJc w:val="left"/>
-      <w:pPr>
-        <w:ind w:left="1260" w:hanging="840"/>
-      </w:pPr>
-      <w:rPr>
-        <w:rFonts w:hint="default"/>
-      </w:rPr>
-    </w:lvl>
-    <w:lvl w:ilvl="1" w:tplc="04090019" w:tentative="1">
-      <w:start w:val="1"/>
-      <w:numFmt w:val="lowerLetter"/>
-      <w:lvlText w:val="%2)"/>
-      <w:lvlJc w:val="left"/>
-      <w:pPr>
-        <w:ind w:left="1260" w:hanging="420"/>
-      </w:pPr>
-    </w:lvl>
-    <w:lvl w:ilvl="2" w:tplc="0409001B" w:tentative="1">
-      <w:start w:val="1"/>
-      <w:numFmt w:val="lowerRoman"/>
-      <w:lvlText w:val="%3."/>
-      <w:lvlJc w:val="right"/>
-      <w:pPr>
-        <w:ind w:left="1680" w:hanging="420"/>
-      </w:pPr>
-    </w:lvl>
-    <w:lvl w:ilvl="3" w:tplc="0409000F" w:tentative="1">
-      <w:start w:val="1"/>
-      <w:numFmt w:val="decimal"/>
-      <w:lvlText w:val="%4."/>
-      <w:lvlJc w:val="left"/>
-      <w:pPr>
-        <w:ind w:left="2100" w:hanging="420"/>
-      </w:pPr>
-    </w:lvl>
-    <w:lvl w:ilvl="4" w:tplc="04090019" w:tentative="1">
-      <w:start w:val="1"/>
-      <w:numFmt w:val="lowerLetter"/>
-      <w:lvlText w:val="%5)"/>
-      <w:lvlJc w:val="left"/>
-      <w:pPr>
-        <w:ind w:left="2520" w:hanging="420"/>
-      </w:pPr>
-    </w:lvl>
-    <w:lvl w:ilvl="5" w:tplc="0409001B" w:tentative="1">
-      <w:start w:val="1"/>
-      <w:numFmt w:val="lowerRoman"/>
-      <w:lvlText w:val="%6."/>
-      <w:lvlJc w:val="right"/>
-      <w:pPr>
-        <w:ind w:left="2940" w:hanging="420"/>
-      </w:pPr>
-    </w:lvl>
-    <w:lvl w:ilvl="6" w:tplc="0409000F" w:tentative="1">
-      <w:start w:val="1"/>
-      <w:numFmt w:val="decimal"/>
-      <w:lvlText w:val="%7."/>
-      <w:lvlJc w:val="left"/>
-      <w:pPr>
-        <w:ind w:left="3360" w:hanging="420"/>
-      </w:pPr>
-    </w:lvl>
-    <w:lvl w:ilvl="7" w:tplc="04090019" w:tentative="1">
-      <w:start w:val="1"/>
-      <w:numFmt w:val="lowerLetter"/>
-      <w:lvlText w:val="%8)"/>
-      <w:lvlJc w:val="left"/>
-      <w:pPr>
-        <w:ind w:left="3780" w:hanging="420"/>
-      </w:pPr>
-    </w:lvl>
-    <w:lvl w:ilvl="8" w:tplc="0409001B" w:tentative="1">
-      <w:start w:val="1"/>
-      <w:numFmt w:val="lowerRoman"/>
-      <w:lvlText w:val="%9."/>
-      <w:lvlJc w:val="right"/>
-      <w:pPr>
-        <w:ind w:left="4200" w:hanging="420"/>
-      </w:pPr>
-    </w:lvl>
-  </w:abstractNum>
-  <w:abstractNum w:abstractNumId="23" w15:restartNumberingAfterBreak="0">
-    <w:nsid w:val="6D6926C8"/>
-    <w:multiLevelType w:val="hybridMultilevel"/>
-    <w:tmpl w:val="054A441C"/>
-    <w:lvl w:ilvl="0" w:tplc="FFB8D996">
-      <w:start w:val="1"/>
-      <w:numFmt w:val="decimal"/>
-      <w:lvlText w:val="（%1）"/>
-      <w:lvlJc w:val="left"/>
-      <w:pPr>
-        <w:ind w:left="720" w:hanging="720"/>
-      </w:pPr>
-      <w:rPr>
-        <w:rFonts w:hint="default"/>
-      </w:rPr>
-    </w:lvl>
-    <w:lvl w:ilvl="1" w:tplc="04090019" w:tentative="1">
-      <w:start w:val="1"/>
-      <w:numFmt w:val="lowerLetter"/>
-      <w:lvlText w:val="%2)"/>
-      <w:lvlJc w:val="left"/>
-      <w:pPr>
-        <w:ind w:left="880" w:hanging="440"/>
-      </w:pPr>
-    </w:lvl>
-    <w:lvl w:ilvl="2" w:tplc="0409001B" w:tentative="1">
-      <w:start w:val="1"/>
-      <w:numFmt w:val="lowerRoman"/>
-      <w:lvlText w:val="%3."/>
-      <w:lvlJc w:val="right"/>
-      <w:pPr>
-        <w:ind w:left="1320" w:hanging="440"/>
-      </w:pPr>
-    </w:lvl>
-    <w:lvl w:ilvl="3" w:tplc="0409000F" w:tentative="1">
-      <w:start w:val="1"/>
-      <w:numFmt w:val="decimal"/>
-      <w:lvlText w:val="%4."/>
-      <w:lvlJc w:val="left"/>
-      <w:pPr>
-        <w:ind w:left="1760" w:hanging="440"/>
-      </w:pPr>
-    </w:lvl>
-    <w:lvl w:ilvl="4" w:tplc="04090019" w:tentative="1">
-      <w:start w:val="1"/>
-      <w:numFmt w:val="lowerLetter"/>
-      <w:lvlText w:val="%5)"/>
-      <w:lvlJc w:val="left"/>
-      <w:pPr>
-        <w:ind w:left="2200" w:hanging="440"/>
-      </w:pPr>
-    </w:lvl>
-    <w:lvl w:ilvl="5" w:tplc="0409001B" w:tentative="1">
-      <w:start w:val="1"/>
-      <w:numFmt w:val="lowerRoman"/>
-      <w:lvlText w:val="%6."/>
-      <w:lvlJc w:val="right"/>
-      <w:pPr>
-        <w:ind w:left="2640" w:hanging="440"/>
-      </w:pPr>
-    </w:lvl>
-    <w:lvl w:ilvl="6" w:tplc="0409000F" w:tentative="1">
-      <w:start w:val="1"/>
-      <w:numFmt w:val="decimal"/>
-      <w:lvlText w:val="%7."/>
-      <w:lvlJc w:val="left"/>
-      <w:pPr>
-        <w:ind w:left="3080" w:hanging="440"/>
-      </w:pPr>
-    </w:lvl>
-    <w:lvl w:ilvl="7" w:tplc="04090019" w:tentative="1">
-      <w:start w:val="1"/>
-      <w:numFmt w:val="lowerLetter"/>
-      <w:lvlText w:val="%8)"/>
-      <w:lvlJc w:val="left"/>
-      <w:pPr>
-        <w:ind w:left="3520" w:hanging="440"/>
-      </w:pPr>
-    </w:lvl>
-    <w:lvl w:ilvl="8" w:tplc="0409001B" w:tentative="1">
-      <w:start w:val="1"/>
-      <w:numFmt w:val="lowerRoman"/>
-      <w:lvlText w:val="%9."/>
-      <w:lvlJc w:val="right"/>
-      <w:pPr>
-        <w:ind w:left="3960" w:hanging="440"/>
-      </w:pPr>
-    </w:lvl>
-  </w:abstractNum>
-  <w:abstractNum w:abstractNumId="24" w15:restartNumberingAfterBreak="0">
+  <w:abstractNum w:abstractNumId="12" w15:restartNumberingAfterBreak="0">
     <w:nsid w:val="75337295"/>
     <w:multiLevelType w:val="multilevel"/>
     <w:tmpl w:val="DDE08CB0"/>
@@ -10758,96 +10228,7 @@
       </w:pPr>
     </w:lvl>
   </w:abstractNum>
-  <w:abstractNum w:abstractNumId="25" w15:restartNumberingAfterBreak="0">
-    <w:nsid w:val="766F515E"/>
-    <w:multiLevelType w:val="hybridMultilevel"/>
-    <w:tmpl w:val="4FF61D62"/>
-    <w:lvl w:ilvl="0" w:tplc="78921D74">
-      <w:start w:val="1"/>
-      <w:numFmt w:val="decimal"/>
-      <w:lvlText w:val="(%1)"/>
-      <w:lvlJc w:val="left"/>
-      <w:pPr>
-        <w:ind w:left="360" w:hanging="360"/>
-      </w:pPr>
-      <w:rPr>
-        <w:rFonts w:hint="default"/>
-      </w:rPr>
-    </w:lvl>
-    <w:lvl w:ilvl="1" w:tplc="04090019" w:tentative="1">
-      <w:start w:val="1"/>
-      <w:numFmt w:val="lowerLetter"/>
-      <w:lvlText w:val="%2)"/>
-      <w:lvlJc w:val="left"/>
-      <w:pPr>
-        <w:ind w:left="880" w:hanging="440"/>
-      </w:pPr>
-    </w:lvl>
-    <w:lvl w:ilvl="2" w:tplc="0409001B" w:tentative="1">
-      <w:start w:val="1"/>
-      <w:numFmt w:val="lowerRoman"/>
-      <w:lvlText w:val="%3."/>
-      <w:lvlJc w:val="right"/>
-      <w:pPr>
-        <w:ind w:left="1320" w:hanging="440"/>
-      </w:pPr>
-    </w:lvl>
-    <w:lvl w:ilvl="3" w:tplc="0409000F" w:tentative="1">
-      <w:start w:val="1"/>
-      <w:numFmt w:val="decimal"/>
-      <w:lvlText w:val="%4."/>
-      <w:lvlJc w:val="left"/>
-      <w:pPr>
-        <w:ind w:left="1760" w:hanging="440"/>
-      </w:pPr>
-    </w:lvl>
-    <w:lvl w:ilvl="4" w:tplc="04090019" w:tentative="1">
-      <w:start w:val="1"/>
-      <w:numFmt w:val="lowerLetter"/>
-      <w:lvlText w:val="%5)"/>
-      <w:lvlJc w:val="left"/>
-      <w:pPr>
-        <w:ind w:left="2200" w:hanging="440"/>
-      </w:pPr>
-    </w:lvl>
-    <w:lvl w:ilvl="5" w:tplc="0409001B" w:tentative="1">
-      <w:start w:val="1"/>
-      <w:numFmt w:val="lowerRoman"/>
-      <w:lvlText w:val="%6."/>
-      <w:lvlJc w:val="right"/>
-      <w:pPr>
-        <w:ind w:left="2640" w:hanging="440"/>
-      </w:pPr>
-    </w:lvl>
-    <w:lvl w:ilvl="6" w:tplc="0409000F" w:tentative="1">
-      <w:start w:val="1"/>
-      <w:numFmt w:val="decimal"/>
-      <w:lvlText w:val="%7."/>
-      <w:lvlJc w:val="left"/>
-      <w:pPr>
-        <w:ind w:left="3080" w:hanging="440"/>
-      </w:pPr>
-    </w:lvl>
-    <w:lvl w:ilvl="7" w:tplc="04090019" w:tentative="1">
-      <w:start w:val="1"/>
-      <w:numFmt w:val="lowerLetter"/>
-      <w:lvlText w:val="%8)"/>
-      <w:lvlJc w:val="left"/>
-      <w:pPr>
-        <w:ind w:left="3520" w:hanging="440"/>
-      </w:pPr>
-    </w:lvl>
-    <w:lvl w:ilvl="8" w:tplc="0409001B" w:tentative="1">
-      <w:start w:val="1"/>
-      <w:numFmt w:val="lowerRoman"/>
-      <w:lvlText w:val="%9."/>
-      <w:lvlJc w:val="right"/>
-      <w:pPr>
-        <w:ind w:left="3960" w:hanging="440"/>
-      </w:pPr>
-    </w:lvl>
-  </w:abstractNum>
-  <w:abstractNum w:abstractNumId="26" w15:restartNumberingAfterBreak="0">
+  <w:abstractNum w:abstractNumId="13" w15:restartNumberingAfterBreak="0">
     <w:nsid w:val="7C051F9A"/>
     <w:multiLevelType w:val="multilevel"/>
     <w:tmpl w:val="7C051F9A"/>
@@ -10938,7 +10319,7 @@
       </w:pPr>
     </w:lvl>
   </w:abstractNum>
-  <w:abstractNum w:abstractNumId="27" w15:restartNumberingAfterBreak="0">
+  <w:abstractNum w:abstractNumId="14" w15:restartNumberingAfterBreak="0">
     <w:nsid w:val="7C855A91"/>
     <w:multiLevelType w:val="hybridMultilevel"/>
     <w:tmpl w:val="DF9C1DBE"/>
@@ -11028,492 +10409,54 @@
     </w:lvl>
   </w:abstractNum>
   <w:num w:numId="1" w16cid:durableId="556743914">
-    <w:abstractNumId w:val="24"/>
+    <w:abstractNumId w:val="12"/>
   </w:num>
   <w:num w:numId="2" w16cid:durableId="1481725261">
-    <w:abstractNumId w:val="26"/>
+    <w:abstractNumId w:val="13"/>
   </w:num>
   <w:num w:numId="3" w16cid:durableId="2031443529">
     <w:abstractNumId w:val="1"/>
   </w:num>
   <w:num w:numId="4" w16cid:durableId="268204150">
-    <w:abstractNumId w:val="20"/>
+    <w:abstractNumId w:val="10"/>
   </w:num>
   <w:num w:numId="5" w16cid:durableId="1261330207">
     <w:abstractNumId w:val="0"/>
   </w:num>
-  <w:num w:numId="6" w16cid:durableId="1097597430">
-    <w:abstractNumId w:val="16"/>
+  <w:num w:numId="6" w16cid:durableId="234508300">
+    <w:abstractNumId w:val="9"/>
   </w:num>
-  <w:num w:numId="7" w16cid:durableId="1896159522">
-    <w:abstractNumId w:val="26"/>
-    <w:lvlOverride w:ilvl="0">
-      <w:startOverride w:val="1"/>
-    </w:lvlOverride>
-    <w:lvlOverride w:ilvl="1">
-      <w:startOverride w:val="1"/>
-    </w:lvlOverride>
-    <w:lvlOverride w:ilvl="2">
-      <w:startOverride w:val="1"/>
-    </w:lvlOverride>
-    <w:lvlOverride w:ilvl="3">
-      <w:startOverride w:val="1"/>
-    </w:lvlOverride>
-    <w:lvlOverride w:ilvl="4">
-      <w:startOverride w:val="1"/>
-    </w:lvlOverride>
-    <w:lvlOverride w:ilvl="5">
-      <w:startOverride w:val="1"/>
-    </w:lvlOverride>
-    <w:lvlOverride w:ilvl="6">
-      <w:startOverride w:val="1"/>
-    </w:lvlOverride>
-    <w:lvlOverride w:ilvl="7">
-      <w:startOverride w:val="1"/>
-    </w:lvlOverride>
-    <w:lvlOverride w:ilvl="8">
-      <w:startOverride w:val="1"/>
-    </w:lvlOverride>
+  <w:num w:numId="7" w16cid:durableId="2055885480">
+    <w:abstractNumId w:val="6"/>
   </w:num>
-  <w:num w:numId="8" w16cid:durableId="949706885">
-    <w:abstractNumId w:val="26"/>
-    <w:lvlOverride w:ilvl="0">
-      <w:startOverride w:val="1"/>
-    </w:lvlOverride>
-    <w:lvlOverride w:ilvl="1">
-      <w:startOverride w:val="1"/>
-    </w:lvlOverride>
-    <w:lvlOverride w:ilvl="2">
-      <w:startOverride w:val="1"/>
-    </w:lvlOverride>
-    <w:lvlOverride w:ilvl="3">
-      <w:startOverride w:val="1"/>
-    </w:lvlOverride>
-    <w:lvlOverride w:ilvl="4">
-      <w:startOverride w:val="1"/>
-    </w:lvlOverride>
-    <w:lvlOverride w:ilvl="5">
-      <w:startOverride w:val="1"/>
-    </w:lvlOverride>
-    <w:lvlOverride w:ilvl="6">
-      <w:startOverride w:val="1"/>
-    </w:lvlOverride>
-    <w:lvlOverride w:ilvl="7">
-      <w:startOverride w:val="1"/>
-    </w:lvlOverride>
-    <w:lvlOverride w:ilvl="8">
-      <w:startOverride w:val="1"/>
-    </w:lvlOverride>
+  <w:num w:numId="8" w16cid:durableId="706107644">
+    <w:abstractNumId w:val="8"/>
   </w:num>
-  <w:num w:numId="9" w16cid:durableId="2057854936">
-    <w:abstractNumId w:val="26"/>
-    <w:lvlOverride w:ilvl="0">
-      <w:startOverride w:val="1"/>
-    </w:lvlOverride>
-    <w:lvlOverride w:ilvl="1">
-      <w:startOverride w:val="1"/>
-    </w:lvlOverride>
-    <w:lvlOverride w:ilvl="2">
-      <w:startOverride w:val="1"/>
-    </w:lvlOverride>
-    <w:lvlOverride w:ilvl="3">
-      <w:startOverride w:val="1"/>
-    </w:lvlOverride>
-    <w:lvlOverride w:ilvl="4">
-      <w:startOverride w:val="1"/>
-    </w:lvlOverride>
-    <w:lvlOverride w:ilvl="5">
-      <w:startOverride w:val="1"/>
-    </w:lvlOverride>
-    <w:lvlOverride w:ilvl="6">
-      <w:startOverride w:val="1"/>
-    </w:lvlOverride>
-    <w:lvlOverride w:ilvl="7">
-      <w:startOverride w:val="1"/>
-    </w:lvlOverride>
-    <w:lvlOverride w:ilvl="8">
-      <w:startOverride w:val="1"/>
-    </w:lvlOverride>
-  </w:num>
-  <w:num w:numId="10" w16cid:durableId="977540180">
-    <w:abstractNumId w:val="26"/>
-    <w:lvlOverride w:ilvl="0">
-      <w:startOverride w:val="1"/>
-    </w:lvlOverride>
-    <w:lvlOverride w:ilvl="1">
-      <w:startOverride w:val="1"/>
-    </w:lvlOverride>
-    <w:lvlOverride w:ilvl="2">
-      <w:startOverride w:val="1"/>
-    </w:lvlOverride>
-    <w:lvlOverride w:ilvl="3">
-      <w:startOverride w:val="1"/>
-    </w:lvlOverride>
-    <w:lvlOverride w:ilvl="4">
-      <w:startOverride w:val="1"/>
-    </w:lvlOverride>
-    <w:lvlOverride w:ilvl="5">
-      <w:startOverride w:val="1"/>
-    </w:lvlOverride>
-    <w:lvlOverride w:ilvl="6">
-      <w:startOverride w:val="1"/>
-    </w:lvlOverride>
-    <w:lvlOverride w:ilvl="7">
-      <w:startOverride w:val="1"/>
-    </w:lvlOverride>
-    <w:lvlOverride w:ilvl="8">
-      <w:startOverride w:val="1"/>
-    </w:lvlOverride>
-  </w:num>
-  <w:num w:numId="11" w16cid:durableId="1995181039">
-    <w:abstractNumId w:val="26"/>
-    <w:lvlOverride w:ilvl="0">
-      <w:startOverride w:val="1"/>
-    </w:lvlOverride>
-    <w:lvlOverride w:ilvl="1">
-      <w:startOverride w:val="1"/>
-    </w:lvlOverride>
-    <w:lvlOverride w:ilvl="2">
-      <w:startOverride w:val="1"/>
-    </w:lvlOverride>
-    <w:lvlOverride w:ilvl="3">
-      <w:startOverride w:val="1"/>
-    </w:lvlOverride>
-    <w:lvlOverride w:ilvl="4">
-      <w:startOverride w:val="1"/>
-    </w:lvlOverride>
-    <w:lvlOverride w:ilvl="5">
-      <w:startOverride w:val="1"/>
-    </w:lvlOverride>
-    <w:lvlOverride w:ilvl="6">
-      <w:startOverride w:val="1"/>
-    </w:lvlOverride>
-    <w:lvlOverride w:ilvl="7">
-      <w:startOverride w:val="1"/>
-    </w:lvlOverride>
-    <w:lvlOverride w:ilvl="8">
-      <w:startOverride w:val="1"/>
-    </w:lvlOverride>
-  </w:num>
-  <w:num w:numId="12" w16cid:durableId="92360544">
+  <w:num w:numId="9" w16cid:durableId="595943727">
     <w:abstractNumId w:val="14"/>
   </w:num>
-  <w:num w:numId="13" w16cid:durableId="1626422830">
-    <w:abstractNumId w:val="22"/>
+  <w:num w:numId="10" w16cid:durableId="1750611891">
+    <w:abstractNumId w:val="4"/>
   </w:num>
-  <w:num w:numId="14" w16cid:durableId="1051542751">
-    <w:abstractNumId w:val="26"/>
-    <w:lvlOverride w:ilvl="0">
-      <w:startOverride w:val="1"/>
-    </w:lvlOverride>
-    <w:lvlOverride w:ilvl="1">
-      <w:startOverride w:val="1"/>
-    </w:lvlOverride>
-    <w:lvlOverride w:ilvl="2">
-      <w:startOverride w:val="1"/>
-    </w:lvlOverride>
-    <w:lvlOverride w:ilvl="3">
-      <w:startOverride w:val="1"/>
-    </w:lvlOverride>
-    <w:lvlOverride w:ilvl="4">
-      <w:startOverride w:val="1"/>
-    </w:lvlOverride>
-    <w:lvlOverride w:ilvl="5">
-      <w:startOverride w:val="1"/>
-    </w:lvlOverride>
-    <w:lvlOverride w:ilvl="6">
-      <w:startOverride w:val="1"/>
-    </w:lvlOverride>
-    <w:lvlOverride w:ilvl="7">
-      <w:startOverride w:val="1"/>
-    </w:lvlOverride>
-    <w:lvlOverride w:ilvl="8">
-      <w:startOverride w:val="1"/>
-    </w:lvlOverride>
+  <w:num w:numId="11" w16cid:durableId="474492066">
+    <w:abstractNumId w:val="2"/>
   </w:num>
-  <w:num w:numId="15" w16cid:durableId="714812753">
-    <w:abstractNumId w:val="26"/>
-    <w:lvlOverride w:ilvl="0">
-      <w:startOverride w:val="1"/>
-    </w:lvlOverride>
-    <w:lvlOverride w:ilvl="1">
-      <w:startOverride w:val="1"/>
-    </w:lvlOverride>
-    <w:lvlOverride w:ilvl="2">
-      <w:startOverride w:val="1"/>
-    </w:lvlOverride>
-    <w:lvlOverride w:ilvl="3">
-      <w:startOverride w:val="1"/>
-    </w:lvlOverride>
-    <w:lvlOverride w:ilvl="4">
-      <w:startOverride w:val="1"/>
-    </w:lvlOverride>
-    <w:lvlOverride w:ilvl="5">
-      <w:startOverride w:val="1"/>
-    </w:lvlOverride>
-    <w:lvlOverride w:ilvl="6">
-      <w:startOverride w:val="1"/>
-    </w:lvlOverride>
-    <w:lvlOverride w:ilvl="7">
-      <w:startOverride w:val="1"/>
-    </w:lvlOverride>
-    <w:lvlOverride w:ilvl="8">
-      <w:startOverride w:val="1"/>
-    </w:lvlOverride>
+  <w:num w:numId="12" w16cid:durableId="274139814">
+    <w:abstractNumId w:val="5"/>
   </w:num>
-  <w:num w:numId="16" w16cid:durableId="946428924">
-    <w:abstractNumId w:val="26"/>
-    <w:lvlOverride w:ilvl="0">
-      <w:startOverride w:val="1"/>
-    </w:lvlOverride>
-    <w:lvlOverride w:ilvl="1">
-      <w:startOverride w:val="1"/>
-    </w:lvlOverride>
-    <w:lvlOverride w:ilvl="2">
-      <w:startOverride w:val="1"/>
-    </w:lvlOverride>
-    <w:lvlOverride w:ilvl="3">
-      <w:startOverride w:val="1"/>
-    </w:lvlOverride>
-    <w:lvlOverride w:ilvl="4">
-      <w:startOverride w:val="1"/>
-    </w:lvlOverride>
-    <w:lvlOverride w:ilvl="5">
-      <w:startOverride w:val="1"/>
-    </w:lvlOverride>
-    <w:lvlOverride w:ilvl="6">
-      <w:startOverride w:val="1"/>
-    </w:lvlOverride>
-    <w:lvlOverride w:ilvl="7">
-      <w:startOverride w:val="1"/>
-    </w:lvlOverride>
-    <w:lvlOverride w:ilvl="8">
-      <w:startOverride w:val="1"/>
-    </w:lvlOverride>
-  </w:num>
-  <w:num w:numId="17" w16cid:durableId="517814439">
-    <w:abstractNumId w:val="26"/>
-    <w:lvlOverride w:ilvl="0">
-      <w:startOverride w:val="1"/>
-    </w:lvlOverride>
-    <w:lvlOverride w:ilvl="1">
-      <w:startOverride w:val="1"/>
-    </w:lvlOverride>
-    <w:lvlOverride w:ilvl="2">
-      <w:startOverride w:val="1"/>
-    </w:lvlOverride>
-    <w:lvlOverride w:ilvl="3">
-      <w:startOverride w:val="1"/>
-    </w:lvlOverride>
-    <w:lvlOverride w:ilvl="4">
-      <w:startOverride w:val="1"/>
-    </w:lvlOverride>
-    <w:lvlOverride w:ilvl="5">
-      <w:startOverride w:val="1"/>
-    </w:lvlOverride>
-    <w:lvlOverride w:ilvl="6">
-      <w:startOverride w:val="1"/>
-    </w:lvlOverride>
-    <w:lvlOverride w:ilvl="7">
-      <w:startOverride w:val="1"/>
-    </w:lvlOverride>
-    <w:lvlOverride w:ilvl="8">
-      <w:startOverride w:val="1"/>
-    </w:lvlOverride>
-  </w:num>
-  <w:num w:numId="18" w16cid:durableId="121458329">
-    <w:abstractNumId w:val="26"/>
-    <w:lvlOverride w:ilvl="0">
-      <w:startOverride w:val="1"/>
-    </w:lvlOverride>
-    <w:lvlOverride w:ilvl="1">
-      <w:startOverride w:val="1"/>
-    </w:lvlOverride>
-    <w:lvlOverride w:ilvl="2">
-      <w:startOverride w:val="1"/>
-    </w:lvlOverride>
-    <w:lvlOverride w:ilvl="3">
-      <w:startOverride w:val="1"/>
-    </w:lvlOverride>
-    <w:lvlOverride w:ilvl="4">
-      <w:startOverride w:val="1"/>
-    </w:lvlOverride>
-    <w:lvlOverride w:ilvl="5">
-      <w:startOverride w:val="1"/>
-    </w:lvlOverride>
-    <w:lvlOverride w:ilvl="6">
-      <w:startOverride w:val="1"/>
-    </w:lvlOverride>
-    <w:lvlOverride w:ilvl="7">
-      <w:startOverride w:val="1"/>
-    </w:lvlOverride>
-    <w:lvlOverride w:ilvl="8">
-      <w:startOverride w:val="1"/>
-    </w:lvlOverride>
-  </w:num>
-  <w:num w:numId="19" w16cid:durableId="1367176433">
-    <w:abstractNumId w:val="26"/>
-    <w:lvlOverride w:ilvl="0">
-      <w:startOverride w:val="1"/>
-    </w:lvlOverride>
-    <w:lvlOverride w:ilvl="1">
-      <w:startOverride w:val="1"/>
-    </w:lvlOverride>
-    <w:lvlOverride w:ilvl="2">
-      <w:startOverride w:val="1"/>
-    </w:lvlOverride>
-    <w:lvlOverride w:ilvl="3">
-      <w:startOverride w:val="1"/>
-    </w:lvlOverride>
-    <w:lvlOverride w:ilvl="4">
-      <w:startOverride w:val="1"/>
-    </w:lvlOverride>
-    <w:lvlOverride w:ilvl="5">
-      <w:startOverride w:val="1"/>
-    </w:lvlOverride>
-    <w:lvlOverride w:ilvl="6">
-      <w:startOverride w:val="1"/>
-    </w:lvlOverride>
-    <w:lvlOverride w:ilvl="7">
-      <w:startOverride w:val="1"/>
-    </w:lvlOverride>
-    <w:lvlOverride w:ilvl="8">
-      <w:startOverride w:val="1"/>
-    </w:lvlOverride>
-  </w:num>
-  <w:num w:numId="20" w16cid:durableId="1336690616">
-    <w:abstractNumId w:val="6"/>
-  </w:num>
-  <w:num w:numId="21" w16cid:durableId="1043483035">
-    <w:abstractNumId w:val="26"/>
-    <w:lvlOverride w:ilvl="0">
-      <w:startOverride w:val="1"/>
-    </w:lvlOverride>
-    <w:lvlOverride w:ilvl="1">
-      <w:startOverride w:val="1"/>
-    </w:lvlOverride>
-    <w:lvlOverride w:ilvl="2">
-      <w:startOverride w:val="1"/>
-    </w:lvlOverride>
-    <w:lvlOverride w:ilvl="3">
-      <w:startOverride w:val="1"/>
-    </w:lvlOverride>
-    <w:lvlOverride w:ilvl="4">
-      <w:startOverride w:val="1"/>
-    </w:lvlOverride>
-    <w:lvlOverride w:ilvl="5">
-      <w:startOverride w:val="1"/>
-    </w:lvlOverride>
-    <w:lvlOverride w:ilvl="6">
-      <w:startOverride w:val="1"/>
-    </w:lvlOverride>
-    <w:lvlOverride w:ilvl="7">
-      <w:startOverride w:val="1"/>
-    </w:lvlOverride>
-    <w:lvlOverride w:ilvl="8">
-      <w:startOverride w:val="1"/>
-    </w:lvlOverride>
-  </w:num>
-  <w:num w:numId="22" w16cid:durableId="1213612090">
-    <w:abstractNumId w:val="25"/>
-  </w:num>
-  <w:num w:numId="23" w16cid:durableId="477115486">
+  <w:num w:numId="13" w16cid:durableId="1423986630">
     <w:abstractNumId w:val="7"/>
   </w:num>
-  <w:num w:numId="24" w16cid:durableId="1338311977">
+  <w:num w:numId="14" w16cid:durableId="861868138">
+    <w:abstractNumId w:val="11"/>
+  </w:num>
+  <w:num w:numId="15" w16cid:durableId="836384064">
     <w:abstractNumId w:val="0"/>
   </w:num>
-  <w:num w:numId="25" w16cid:durableId="1483814137">
-    <w:abstractNumId w:val="9"/>
-  </w:num>
-  <w:num w:numId="26" w16cid:durableId="878977473">
-    <w:abstractNumId w:val="0"/>
-  </w:num>
-  <w:num w:numId="27" w16cid:durableId="1415585408">
-    <w:abstractNumId w:val="10"/>
-  </w:num>
-  <w:num w:numId="28" w16cid:durableId="1874075094">
-    <w:abstractNumId w:val="0"/>
-  </w:num>
-  <w:num w:numId="29" w16cid:durableId="320817239">
+  <w:num w:numId="16" w16cid:durableId="1789354792">
     <w:abstractNumId w:val="3"/>
   </w:num>
-  <w:num w:numId="30" w16cid:durableId="1810705986">
-    <w:abstractNumId w:val="0"/>
-  </w:num>
-  <w:num w:numId="31" w16cid:durableId="329017501">
-    <w:abstractNumId w:val="17"/>
-  </w:num>
-  <w:num w:numId="32" w16cid:durableId="118112889">
-    <w:abstractNumId w:val="0"/>
-  </w:num>
-  <w:num w:numId="33" w16cid:durableId="384792575">
-    <w:abstractNumId w:val="2"/>
-  </w:num>
-  <w:num w:numId="34" w16cid:durableId="500314908">
-    <w:abstractNumId w:val="0"/>
-  </w:num>
-  <w:num w:numId="35" w16cid:durableId="927884797">
-    <w:abstractNumId w:val="13"/>
-  </w:num>
-  <w:num w:numId="36" w16cid:durableId="1349796608">
-    <w:abstractNumId w:val="4"/>
-  </w:num>
-  <w:num w:numId="37" w16cid:durableId="234508300">
-    <w:abstractNumId w:val="19"/>
-  </w:num>
-  <w:num w:numId="38" w16cid:durableId="2055885480">
-    <w:abstractNumId w:val="12"/>
-  </w:num>
-  <w:num w:numId="39" w16cid:durableId="1827163414">
-    <w:abstractNumId w:val="23"/>
-  </w:num>
-  <w:num w:numId="40" w16cid:durableId="844057080">
-    <w:abstractNumId w:val="0"/>
-  </w:num>
-  <w:num w:numId="41" w16cid:durableId="706107644">
-    <w:abstractNumId w:val="18"/>
-  </w:num>
-  <w:num w:numId="42" w16cid:durableId="498079757">
-    <w:abstractNumId w:val="0"/>
-  </w:num>
-  <w:num w:numId="43" w16cid:durableId="595943727">
-    <w:abstractNumId w:val="27"/>
-  </w:num>
-  <w:num w:numId="44" w16cid:durableId="240607727">
-    <w:abstractNumId w:val="0"/>
-  </w:num>
-  <w:num w:numId="45" w16cid:durableId="1750611891">
-    <w:abstractNumId w:val="8"/>
-  </w:num>
-  <w:num w:numId="46" w16cid:durableId="233512437">
-    <w:abstractNumId w:val="0"/>
-  </w:num>
-  <w:num w:numId="47" w16cid:durableId="474492066">
-    <w:abstractNumId w:val="5"/>
-  </w:num>
-  <w:num w:numId="48" w16cid:durableId="705106924">
-    <w:abstractNumId w:val="0"/>
-  </w:num>
-  <w:num w:numId="49" w16cid:durableId="1705934401">
-    <w:abstractNumId w:val="0"/>
-  </w:num>
-  <w:num w:numId="50" w16cid:durableId="274139814">
-    <w:abstractNumId w:val="11"/>
-  </w:num>
-  <w:num w:numId="51" w16cid:durableId="218984519">
-    <w:abstractNumId w:val="0"/>
-  </w:num>
-  <w:num w:numId="52" w16cid:durableId="1423986630">
-    <w:abstractNumId w:val="15"/>
-  </w:num>
-  <w:num w:numId="53" w16cid:durableId="1140658938">
-    <w:abstractNumId w:val="0"/>
-  </w:num>
-  <w:num w:numId="54" w16cid:durableId="861868138">
-    <w:abstractNumId w:val="21"/>
-  </w:num>
-  <w:numIdMacAtCleanup w:val="6"/>
+  <w:numIdMacAtCleanup w:val="14"/>
 </w:numbering>
 </file>
 

</xml_diff>